<commit_message>
atualização justificativa e método
</commit_message>
<xml_diff>
--- a/tcc/projeto_v0.docx
+++ b/tcc/projeto_v0.docx
@@ -377,6 +377,7 @@
         </w:rPr>
         <w:t xml:space="preserve">: </w:t>
       </w:r>
+      <w:proofErr w:type="spellStart"/>
       <w:r>
         <w:rPr>
           <w:rFonts w:ascii="Times New Roman" w:hAnsi="Times New Roman" w:cs="Times New Roman"/>
@@ -393,6 +394,7 @@
         </w:rPr>
         <w:t>rof</w:t>
       </w:r>
+      <w:proofErr w:type="spellEnd"/>
       <w:r>
         <w:rPr>
           <w:rFonts w:ascii="Times New Roman" w:hAnsi="Times New Roman" w:cs="Times New Roman"/>
@@ -415,7 +417,16 @@
           <w:sz w:val="24"/>
           <w:szCs w:val="24"/>
         </w:rPr>
-        <w:t>). D</w:t>
+        <w:t xml:space="preserve">). </w:t>
+      </w:r>
+      <w:proofErr w:type="spellStart"/>
+      <w:r>
+        <w:rPr>
+          <w:rFonts w:ascii="Times New Roman" w:hAnsi="Times New Roman" w:cs="Times New Roman"/>
+          <w:sz w:val="24"/>
+          <w:szCs w:val="24"/>
+        </w:rPr>
+        <w:t>D</w:t>
       </w:r>
       <w:r>
         <w:rPr>
@@ -425,6 +436,7 @@
         </w:rPr>
         <w:t>r</w:t>
       </w:r>
+      <w:proofErr w:type="spellEnd"/>
       <w:r>
         <w:rPr>
           <w:rFonts w:ascii="Times New Roman" w:hAnsi="Times New Roman" w:cs="Times New Roman"/>
@@ -455,8 +467,18 @@
           <w:sz w:val="24"/>
           <w:szCs w:val="24"/>
         </w:rPr>
-        <w:t>Rosângela Ballini</w:t>
-      </w:r>
+        <w:t xml:space="preserve">Rosângela </w:t>
+      </w:r>
+      <w:proofErr w:type="spellStart"/>
+      <w:r>
+        <w:rPr>
+          <w:rFonts w:ascii="Times New Roman" w:hAnsi="Times New Roman" w:cs="Times New Roman"/>
+          <w:sz w:val="24"/>
+          <w:szCs w:val="24"/>
+        </w:rPr>
+        <w:t>Ballini</w:t>
+      </w:r>
+      <w:proofErr w:type="spellEnd"/>
     </w:p>
     <w:p>
       <w:pPr>
@@ -1800,6 +1822,7 @@
         </w:rPr>
         <w:t xml:space="preserve">em </w:t>
       </w:r>
+      <w:proofErr w:type="spellStart"/>
       <w:r>
         <w:rPr>
           <w:rFonts w:ascii="Times New Roman" w:hAnsi="Times New Roman" w:cs="Times New Roman"/>
@@ -1810,6 +1833,7 @@
         </w:rPr>
         <w:t>infuencers</w:t>
       </w:r>
+      <w:proofErr w:type="spellEnd"/>
       <w:r>
         <w:rPr>
           <w:rFonts w:ascii="Times New Roman" w:hAnsi="Times New Roman" w:cs="Times New Roman"/>
@@ -1876,23 +1900,55 @@
           <w:sz w:val="24"/>
           <w:szCs w:val="24"/>
         </w:rPr>
-        <w:t>trabalho de monografia pretende explorar a influência da</w:t>
-      </w:r>
-      <w:r>
-        <w:rPr>
-          <w:rFonts w:ascii="Times New Roman" w:hAnsi="Times New Roman" w:cs="Times New Roman"/>
-          <w:sz w:val="24"/>
-          <w:szCs w:val="24"/>
-        </w:rPr>
-        <w:t xml:space="preserve"> internet – especificamente da</w:t>
-      </w:r>
-      <w:r>
-        <w:rPr>
-          <w:rFonts w:ascii="Times New Roman" w:hAnsi="Times New Roman" w:cs="Times New Roman"/>
-          <w:sz w:val="24"/>
-          <w:szCs w:val="24"/>
-        </w:rPr>
-        <w:t xml:space="preserve">s redes sociais </w:t>
+        <w:t>trabalho de monografia pretende</w:t>
+      </w:r>
+      <w:r>
+        <w:rPr>
+          <w:rFonts w:ascii="Times New Roman" w:hAnsi="Times New Roman" w:cs="Times New Roman"/>
+          <w:sz w:val="24"/>
+          <w:szCs w:val="24"/>
+        </w:rPr>
+        <w:t xml:space="preserve">, </w:t>
+      </w:r>
+      <w:r>
+        <w:rPr>
+          <w:rFonts w:ascii="Times New Roman" w:hAnsi="Times New Roman" w:cs="Times New Roman"/>
+          <w:sz w:val="24"/>
+          <w:szCs w:val="24"/>
+        </w:rPr>
+        <w:t>utilizando métodos estatísticos de análise de correlação e causalidade</w:t>
+      </w:r>
+      <w:r>
+        <w:rPr>
+          <w:rFonts w:ascii="Times New Roman" w:hAnsi="Times New Roman" w:cs="Times New Roman"/>
+          <w:sz w:val="24"/>
+          <w:szCs w:val="24"/>
+        </w:rPr>
+        <w:t>,</w:t>
+      </w:r>
+      <w:r>
+        <w:rPr>
+          <w:rFonts w:ascii="Times New Roman" w:hAnsi="Times New Roman" w:cs="Times New Roman"/>
+          <w:sz w:val="24"/>
+          <w:szCs w:val="24"/>
+        </w:rPr>
+        <w:t xml:space="preserve"> explorar a influência da</w:t>
+      </w:r>
+      <w:r>
+        <w:rPr>
+          <w:rFonts w:ascii="Times New Roman" w:hAnsi="Times New Roman" w:cs="Times New Roman"/>
+          <w:sz w:val="24"/>
+          <w:szCs w:val="24"/>
+        </w:rPr>
+        <w:t xml:space="preserve"> internet – especificamente d</w:t>
+      </w:r>
+      <w:r>
+        <w:rPr>
+          <w:rFonts w:ascii="Times New Roman" w:hAnsi="Times New Roman" w:cs="Times New Roman"/>
+          <w:sz w:val="24"/>
+          <w:szCs w:val="24"/>
+        </w:rPr>
+        <w:t xml:space="preserve">os principais mecanismos de busca </w:t>
       </w:r>
       <w:r>
         <w:rPr>
@@ -1908,15 +1964,23 @@
           <w:sz w:val="24"/>
           <w:szCs w:val="24"/>
         </w:rPr>
-        <w:t xml:space="preserve">nas movimentações de compra por parte das </w:t>
-      </w:r>
-      <w:r>
-        <w:rPr>
-          <w:rFonts w:ascii="Times New Roman" w:hAnsi="Times New Roman" w:cs="Times New Roman"/>
-          <w:sz w:val="24"/>
-          <w:szCs w:val="24"/>
-        </w:rPr>
-        <w:t>PF’s na bolsa de valores</w:t>
+        <w:t>nas movimentações de compra</w:t>
+      </w:r>
+      <w:r>
+        <w:rPr>
+          <w:rFonts w:ascii="Times New Roman" w:hAnsi="Times New Roman" w:cs="Times New Roman"/>
+          <w:sz w:val="24"/>
+          <w:szCs w:val="24"/>
+        </w:rPr>
+        <w:t xml:space="preserve"> </w:t>
+      </w:r>
+      <w:r>
+        <w:rPr>
+          <w:rFonts w:ascii="Times New Roman" w:hAnsi="Times New Roman" w:cs="Times New Roman"/>
+          <w:sz w:val="24"/>
+          <w:szCs w:val="24"/>
+        </w:rPr>
+        <w:t>na bolsa de valores</w:t>
       </w:r>
       <w:r>
         <w:rPr>
@@ -1932,7 +1996,25 @@
           <w:sz w:val="24"/>
           <w:szCs w:val="24"/>
         </w:rPr>
-        <w:t xml:space="preserve">. Além disso, será desenvolvido um sistema lógico fuzzy </w:t>
+        <w:t xml:space="preserve">. Além disso, será desenvolvido um sistema lógico </w:t>
+      </w:r>
+      <w:proofErr w:type="spellStart"/>
+      <w:r>
+        <w:rPr>
+          <w:rFonts w:ascii="Times New Roman" w:hAnsi="Times New Roman" w:cs="Times New Roman"/>
+          <w:sz w:val="24"/>
+          <w:szCs w:val="24"/>
+        </w:rPr>
+        <w:t>fuzzy</w:t>
+      </w:r>
+      <w:proofErr w:type="spellEnd"/>
+      <w:r>
+        <w:rPr>
+          <w:rFonts w:ascii="Times New Roman" w:hAnsi="Times New Roman" w:cs="Times New Roman"/>
+          <w:sz w:val="24"/>
+          <w:szCs w:val="24"/>
+        </w:rPr>
+        <w:t xml:space="preserve"> </w:t>
       </w:r>
       <w:r>
         <w:rPr>
@@ -1984,8 +2066,20 @@
           <w:sz w:val="24"/>
           <w:szCs w:val="24"/>
         </w:rPr>
-        <w:t>Lógica Fuzzy</w:t>
-      </w:r>
+        <w:t xml:space="preserve">Lógica </w:t>
+      </w:r>
+      <w:proofErr w:type="spellStart"/>
+      <w:r>
+        <w:rPr>
+          <w:rFonts w:ascii="Times New Roman" w:hAnsi="Times New Roman" w:cs="Times New Roman"/>
+          <w:b/>
+          <w:bCs/>
+          <w:sz w:val="24"/>
+          <w:szCs w:val="24"/>
+        </w:rPr>
+        <w:t>Fuzzy</w:t>
+      </w:r>
+      <w:proofErr w:type="spellEnd"/>
       <w:r>
         <w:rPr>
           <w:rFonts w:ascii="Times New Roman" w:hAnsi="Times New Roman" w:cs="Times New Roman"/>
@@ -2285,7 +2379,23 @@
           <w:sz w:val="24"/>
           <w:szCs w:val="24"/>
         </w:rPr>
-        <w:t>Se, por um lado, o avanço da tecnologia e a popularização das mídias sociais contribuíram para a democratização do acesso aos investimentos, por outro lado, também expuseram os novos investidores aos riscos do mercado de renda variável sem que antes estivessem, necessariamente, plenamente conscientes dos riscos e educados financeiramente para que tomassem decisões compatíveis com seu perfil e momento, os tornando facilmente influenciáveis por influencers e informações desencontradas nas redes sociais.</w:t>
+        <w:t xml:space="preserve">Se, por um lado, o avanço da tecnologia e a popularização das mídias sociais contribuíram para a democratização do acesso aos investimentos, por outro lado, também expuseram os novos investidores aos riscos do mercado de renda variável sem que antes estivessem, necessariamente, plenamente conscientes dos riscos e educados financeiramente para que tomassem decisões compatíveis com seu perfil e momento, os tornando facilmente influenciáveis por </w:t>
+      </w:r>
+      <w:r>
+        <w:rPr>
+          <w:rFonts w:ascii="Times New Roman" w:hAnsi="Times New Roman" w:cs="Times New Roman"/>
+          <w:sz w:val="24"/>
+          <w:szCs w:val="24"/>
+        </w:rPr>
+        <w:t>personalidades</w:t>
+      </w:r>
+      <w:r>
+        <w:rPr>
+          <w:rFonts w:ascii="Times New Roman" w:hAnsi="Times New Roman" w:cs="Times New Roman"/>
+          <w:sz w:val="24"/>
+          <w:szCs w:val="24"/>
+        </w:rPr>
+        <w:t xml:space="preserve"> e informações desencontradas nas redes sociais.</w:t>
       </w:r>
     </w:p>
     <w:p>
@@ -2354,49 +2464,47 @@
           <w:rFonts w:ascii="Times New Roman" w:hAnsi="Times New Roman" w:cs="Times New Roman"/>
           <w:sz w:val="24"/>
           <w:szCs w:val="24"/>
-        </w:rPr>
-        <w:t xml:space="preserve">De acordo </w:t>
-      </w:r>
-      <w:r>
-        <w:rPr>
-          <w:rFonts w:ascii="Times New Roman" w:hAnsi="Times New Roman" w:cs="Times New Roman"/>
-          <w:sz w:val="24"/>
-          <w:szCs w:val="24"/>
-        </w:rPr>
-        <w:t>com Dequech (</w:t>
-      </w:r>
-      <w:r>
-        <w:rPr>
-          <w:rFonts w:ascii="Times New Roman" w:hAnsi="Times New Roman" w:cs="Times New Roman"/>
-          <w:sz w:val="24"/>
-          <w:szCs w:val="24"/>
-        </w:rPr>
-        <w:t>1999</w:t>
-      </w:r>
-      <w:r>
-        <w:rPr>
-          <w:rFonts w:ascii="Times New Roman" w:hAnsi="Times New Roman" w:cs="Times New Roman"/>
-          <w:sz w:val="24"/>
-          <w:szCs w:val="24"/>
-        </w:rPr>
-        <w:t>), as incertezas</w:t>
-      </w:r>
-      <w:r>
-        <w:rPr>
-          <w:rFonts w:ascii="Times New Roman" w:hAnsi="Times New Roman" w:cs="Times New Roman"/>
-          <w:sz w:val="24"/>
-          <w:szCs w:val="24"/>
-        </w:rPr>
-        <w:t xml:space="preserve"> estão relacionadas ao grau de probabilidade. Esta, por sua vez, pode ser dividida em dois tipos principais: a probabilidade como propriedade do mundo e a probabilidade como maneira de se pensar o mundo. O primeiro tipo diz respeito a eventos reais (probabilidade de cair um número específico em um dado não viciado em n lançamentos com n tendendo ao infinito, por exemplo). O segundo tipo pode ser classificado em dois: a teoria da probabilidade subjetiva, que é inferida com base na disposição de se apostar ou escolher; a definição dada por Keynes em “A Treatise on Probability”, que diz que a probabilidade é o grau de crença racional que se pode ter em um evento dado outro evento que já ocorreu (evidência). As expectativas, assim, são formadas com base na probabilidade e podem ser entendidas como “previsões” </w:t>
-      </w:r>
-      <w:r>
-        <w:rPr>
-          <w:rFonts w:ascii="Times New Roman" w:hAnsi="Times New Roman" w:cs="Times New Roman"/>
-          <w:sz w:val="24"/>
-          <w:szCs w:val="24"/>
-        </w:rPr>
-        <w:lastRenderedPageBreak/>
-        <w:t>sobre o futuro, de modo que a confiança é, de certa forma, a convicção de que as expectativas estão corretas.</w:t>
+          <w:highlight w:val="yellow"/>
+        </w:rPr>
+        <w:t>Definir expectativas e incerteza</w:t>
+      </w:r>
+      <w:r>
+        <w:rPr>
+          <w:rFonts w:ascii="Times New Roman" w:hAnsi="Times New Roman" w:cs="Times New Roman"/>
+          <w:sz w:val="24"/>
+          <w:szCs w:val="24"/>
+          <w:highlight w:val="yellow"/>
+        </w:rPr>
+        <w:t xml:space="preserve"> (ler </w:t>
+      </w:r>
+      <w:proofErr w:type="spellStart"/>
+      <w:r>
+        <w:rPr>
+          <w:rFonts w:ascii="Times New Roman" w:hAnsi="Times New Roman" w:cs="Times New Roman"/>
+          <w:sz w:val="24"/>
+          <w:szCs w:val="24"/>
+          <w:highlight w:val="yellow"/>
+        </w:rPr>
+        <w:t>Dequech</w:t>
+      </w:r>
+      <w:proofErr w:type="spellEnd"/>
+      <w:r>
+        <w:rPr>
+          <w:rFonts w:ascii="Times New Roman" w:hAnsi="Times New Roman" w:cs="Times New Roman"/>
+          <w:sz w:val="24"/>
+          <w:szCs w:val="24"/>
+          <w:highlight w:val="yellow"/>
+        </w:rPr>
+        <w:t xml:space="preserve"> de novo)</w:t>
+      </w:r>
+      <w:r>
+        <w:rPr>
+          <w:rFonts w:ascii="Times New Roman" w:hAnsi="Times New Roman" w:cs="Times New Roman"/>
+          <w:sz w:val="24"/>
+          <w:szCs w:val="24"/>
+          <w:highlight w:val="yellow"/>
+        </w:rPr>
+        <w:t>.</w:t>
       </w:r>
     </w:p>
     <w:p>
@@ -2416,15 +2524,55 @@
           <w:sz w:val="24"/>
           <w:szCs w:val="24"/>
         </w:rPr>
-        <w:t>Keynes (1936) diz</w:t>
-      </w:r>
-      <w:r>
-        <w:rPr>
-          <w:rFonts w:ascii="Times New Roman" w:hAnsi="Times New Roman" w:cs="Times New Roman"/>
-          <w:sz w:val="24"/>
-          <w:szCs w:val="24"/>
-        </w:rPr>
-        <w:t xml:space="preserve"> que o investidor financeiro não compra uma ação porque acredita que ela irá valorizar por conta dos fundamentos da empresa, mas porque acredita que os outros investidores também acreditam que a ação irá valorizar (e assim por diante), fazendo com que o preço suba, neste caso, ou caia, em um cenário contrário. Devido à incerteza, isto é, a falta de confiança nas expectativas, uma grande parte das decisões tomadas pelos homens – como a de investimento – dependem em certa medida da crença de que outros investidores farão o mesmo e de que o sentimento do mercado é compartilhado pela maioria dos investidores.</w:t>
+        <w:t xml:space="preserve">De acordo com </w:t>
+      </w:r>
+      <w:r>
+        <w:rPr>
+          <w:rFonts w:ascii="Times New Roman" w:hAnsi="Times New Roman" w:cs="Times New Roman"/>
+          <w:sz w:val="24"/>
+          <w:szCs w:val="24"/>
+        </w:rPr>
+        <w:t>Keynes (1936)</w:t>
+      </w:r>
+      <w:r>
+        <w:rPr>
+          <w:rFonts w:ascii="Times New Roman" w:hAnsi="Times New Roman" w:cs="Times New Roman"/>
+          <w:sz w:val="24"/>
+          <w:szCs w:val="24"/>
+        </w:rPr>
+        <w:t>,</w:t>
+      </w:r>
+      <w:r>
+        <w:rPr>
+          <w:rFonts w:ascii="Times New Roman" w:hAnsi="Times New Roman" w:cs="Times New Roman"/>
+          <w:sz w:val="24"/>
+          <w:szCs w:val="24"/>
+        </w:rPr>
+        <w:t xml:space="preserve"> </w:t>
+      </w:r>
+      <w:r>
+        <w:rPr>
+          <w:rFonts w:ascii="Times New Roman" w:hAnsi="Times New Roman" w:cs="Times New Roman"/>
+          <w:sz w:val="24"/>
+          <w:szCs w:val="24"/>
+        </w:rPr>
+        <w:t>o investidor financeiro não compra uma ação porque acredita que ela irá valorizar por conta dos fundamentos da empresa, mas porque acredita que os outros investidores também acreditam que a ação irá valorizar (e assim por diante), fazendo com que o preço suba, neste caso, ou caia, em um cenário contrário. Devido à incerteza, isto é, a falta de confiança nas expectativas, uma grande parte das decisões tomadas pelos homens – como a</w:t>
+      </w:r>
+      <w:r>
+        <w:rPr>
+          <w:rFonts w:ascii="Times New Roman" w:hAnsi="Times New Roman" w:cs="Times New Roman"/>
+          <w:sz w:val="24"/>
+          <w:szCs w:val="24"/>
+        </w:rPr>
+        <w:t>s</w:t>
+      </w:r>
+      <w:r>
+        <w:rPr>
+          <w:rFonts w:ascii="Times New Roman" w:hAnsi="Times New Roman" w:cs="Times New Roman"/>
+          <w:sz w:val="24"/>
+          <w:szCs w:val="24"/>
+        </w:rPr>
+        <w:t xml:space="preserve"> de investimento – dependem em certa medida da crença de que outros investidores farão o mesmo e de que o sentimento do mercado é compartilhado pela maioria dos investidores.</w:t>
       </w:r>
     </w:p>
     <w:p>
@@ -2444,7 +2592,64 @@
           <w:sz w:val="24"/>
           <w:szCs w:val="24"/>
         </w:rPr>
-        <w:t>Deste modo, infere-se que, se a tomada de decisão de investidores profissionais é tomada por fatores não plenamente racionais e fortemente influenciada pela percepção geral do mercado, a tomada de decisões de investidores novatos em bolsa com pouca experiencia e conhecimento em mercado financeiro também deve sofrer forte influência do que interpretam como a “percepção geral do mercado”.</w:t>
+        <w:lastRenderedPageBreak/>
+        <w:t>Deste modo, infere-se que a tomada de decisão de investidores</w:t>
+      </w:r>
+      <w:r>
+        <w:rPr>
+          <w:rFonts w:ascii="Times New Roman" w:hAnsi="Times New Roman" w:cs="Times New Roman"/>
+          <w:sz w:val="24"/>
+          <w:szCs w:val="24"/>
+        </w:rPr>
+        <w:t xml:space="preserve"> profissionais</w:t>
+      </w:r>
+      <w:r>
+        <w:rPr>
+          <w:rFonts w:ascii="Times New Roman" w:hAnsi="Times New Roman" w:cs="Times New Roman"/>
+          <w:sz w:val="24"/>
+          <w:szCs w:val="24"/>
+        </w:rPr>
+        <w:t xml:space="preserve"> é tomada por fatores não plenamente racionais e </w:t>
+      </w:r>
+      <w:r>
+        <w:rPr>
+          <w:rFonts w:ascii="Times New Roman" w:hAnsi="Times New Roman" w:cs="Times New Roman"/>
+          <w:sz w:val="24"/>
+          <w:szCs w:val="24"/>
+        </w:rPr>
+        <w:t xml:space="preserve">é </w:t>
+      </w:r>
+      <w:r>
+        <w:rPr>
+          <w:rFonts w:ascii="Times New Roman" w:hAnsi="Times New Roman" w:cs="Times New Roman"/>
+          <w:sz w:val="24"/>
+          <w:szCs w:val="24"/>
+        </w:rPr>
+        <w:t>fortemente influenciada pela percepção geral do mercado</w:t>
+      </w:r>
+      <w:r>
+        <w:rPr>
+          <w:rFonts w:ascii="Times New Roman" w:hAnsi="Times New Roman" w:cs="Times New Roman"/>
+          <w:sz w:val="24"/>
+          <w:szCs w:val="24"/>
+        </w:rPr>
+        <w:t xml:space="preserve">. Por conseguinte, </w:t>
+      </w:r>
+      <w:r>
+        <w:rPr>
+          <w:rFonts w:ascii="Times New Roman" w:hAnsi="Times New Roman" w:cs="Times New Roman"/>
+          <w:sz w:val="24"/>
+          <w:szCs w:val="24"/>
+        </w:rPr>
+        <w:t>a tomada de decisões de investidores novatos em bolsa com pouca experiencia e conhecimento em mercado financeiro também deve sofrer forte influência do que interpretam como a “percepção geral do mercado”.</w:t>
+      </w:r>
+      <w:r>
+        <w:rPr>
+          <w:rFonts w:ascii="Times New Roman" w:hAnsi="Times New Roman" w:cs="Times New Roman"/>
+          <w:sz w:val="24"/>
+          <w:szCs w:val="24"/>
+        </w:rPr>
+        <w:t xml:space="preserve"> </w:t>
       </w:r>
     </w:p>
     <w:p>
@@ -2499,52 +2704,73 @@
     </w:p>
     <w:p>
       <w:pPr>
+        <w:spacing w:line="360" w:lineRule="auto"/>
         <w:ind w:left="360"/>
-        <w:rPr>
-          <w:rFonts w:ascii="Times New Roman" w:hAnsi="Times New Roman" w:cs="Times New Roman"/>
-          <w:sz w:val="24"/>
-          <w:szCs w:val="24"/>
-        </w:rPr>
-      </w:pPr>
-      <w:r>
-        <w:rPr>
-          <w:rFonts w:ascii="Times New Roman" w:hAnsi="Times New Roman" w:cs="Times New Roman"/>
-          <w:sz w:val="24"/>
-          <w:szCs w:val="24"/>
-        </w:rPr>
-        <w:t>Falar sobre causalidade de granger.</w:t>
-      </w:r>
-    </w:p>
-    <w:p>
-      <w:pPr>
-        <w:ind w:left="360"/>
-        <w:rPr>
-          <w:rFonts w:ascii="Times New Roman" w:hAnsi="Times New Roman" w:cs="Times New Roman"/>
-          <w:sz w:val="24"/>
-          <w:szCs w:val="24"/>
-        </w:rPr>
-      </w:pPr>
-      <w:r>
-        <w:rPr>
-          <w:rFonts w:ascii="Times New Roman" w:hAnsi="Times New Roman" w:cs="Times New Roman"/>
-          <w:sz w:val="24"/>
-          <w:szCs w:val="24"/>
-        </w:rPr>
-        <w:t>Embora a relação exista, não necessariamente implica em causalidade. Teste de cointegração. No entanto, pra desenvolver o modelo não é necessário estabelecer relação de causalidade.</w:t>
-      </w:r>
-    </w:p>
-    <w:p>
-      <w:pPr>
-        <w:pStyle w:val="PargrafodaLista"/>
-        <w:ind w:left="360"/>
-        <w:rPr>
-          <w:rFonts w:ascii="Times New Roman" w:hAnsi="Times New Roman" w:cs="Times New Roman"/>
-          <w:b/>
-          <w:bCs/>
-          <w:sz w:val="24"/>
-          <w:szCs w:val="24"/>
-        </w:rPr>
-      </w:pPr>
+        <w:jc w:val="both"/>
+        <w:rPr>
+          <w:rFonts w:ascii="Times New Roman" w:hAnsi="Times New Roman" w:cs="Times New Roman"/>
+          <w:sz w:val="24"/>
+          <w:szCs w:val="24"/>
+        </w:rPr>
+      </w:pPr>
+      <w:r>
+        <w:rPr>
+          <w:rFonts w:ascii="Times New Roman" w:hAnsi="Times New Roman" w:cs="Times New Roman"/>
+          <w:sz w:val="24"/>
+          <w:szCs w:val="24"/>
+          <w:highlight w:val="yellow"/>
+        </w:rPr>
+        <w:t xml:space="preserve">Causalidade de Granger e teste de </w:t>
+      </w:r>
+      <w:proofErr w:type="spellStart"/>
+      <w:r>
+        <w:rPr>
+          <w:rFonts w:ascii="Times New Roman" w:hAnsi="Times New Roman" w:cs="Times New Roman"/>
+          <w:sz w:val="24"/>
+          <w:szCs w:val="24"/>
+          <w:highlight w:val="yellow"/>
+        </w:rPr>
+        <w:t>cointegração</w:t>
+      </w:r>
+      <w:proofErr w:type="spellEnd"/>
+      <w:r>
+        <w:rPr>
+          <w:rFonts w:ascii="Times New Roman" w:hAnsi="Times New Roman" w:cs="Times New Roman"/>
+          <w:sz w:val="24"/>
+          <w:szCs w:val="24"/>
+          <w:highlight w:val="yellow"/>
+        </w:rPr>
+        <w:t xml:space="preserve"> (ler artigo do Carneiro)</w:t>
+      </w:r>
+      <w:r>
+        <w:rPr>
+          <w:rFonts w:ascii="Times New Roman" w:hAnsi="Times New Roman" w:cs="Times New Roman"/>
+          <w:sz w:val="24"/>
+          <w:szCs w:val="24"/>
+          <w:highlight w:val="yellow"/>
+        </w:rPr>
+        <w:t>.</w:t>
+      </w:r>
+    </w:p>
+    <w:p>
+      <w:pPr>
+        <w:spacing w:line="360" w:lineRule="auto"/>
+        <w:ind w:left="360" w:firstLine="348"/>
+        <w:jc w:val="both"/>
+        <w:rPr>
+          <w:rFonts w:ascii="Times New Roman" w:hAnsi="Times New Roman" w:cs="Times New Roman"/>
+          <w:sz w:val="24"/>
+          <w:szCs w:val="24"/>
+        </w:rPr>
+      </w:pPr>
+      <w:r>
+        <w:rPr>
+          <w:rFonts w:ascii="Times New Roman" w:hAnsi="Times New Roman" w:cs="Times New Roman"/>
+          <w:sz w:val="24"/>
+          <w:szCs w:val="24"/>
+        </w:rPr>
+        <w:t>No entanto, cabe ressaltar que um modelo probabilístico como se pretende construir não tem como pressuposto a causalidade entre as variáveis, tendo como objetivo final somente o alto desempenho nas métricas de avaliação, isto é, grau satisfatório de capacidade preditiva. Portanto, ainda que não seja comprovada relação de causalidade entre os eventos, será possível construir o modelo, desde que as séries temporais estejam correlacionadas.</w:t>
+      </w:r>
     </w:p>
     <w:p>
       <w:pPr>
@@ -2634,23 +2860,73 @@
           <w:sz w:val="24"/>
           <w:szCs w:val="24"/>
         </w:rPr>
-        <w:t>as decisões de investimento</w:t>
-      </w:r>
-      <w:r>
-        <w:rPr>
-          <w:rFonts w:ascii="Times New Roman" w:hAnsi="Times New Roman" w:cs="Times New Roman"/>
-          <w:sz w:val="24"/>
-          <w:szCs w:val="24"/>
-        </w:rPr>
-        <w:t xml:space="preserve"> entre PF’s na bolsa sofre forte influência das mídias socias, de modo que exista correlação positiva entre a quantidade de menções a determinado ativo na internet e seu volume de negociação</w:t>
-      </w:r>
-      <w:r>
-        <w:rPr>
-          <w:rFonts w:ascii="Times New Roman" w:hAnsi="Times New Roman" w:cs="Times New Roman"/>
-          <w:sz w:val="24"/>
-          <w:szCs w:val="24"/>
-        </w:rPr>
-        <w:t xml:space="preserve"> em bolsa. Confirmando a hipótese inicial, seria possível construir um modelo baseado em lógica fuzzy para prever o volume de negociações de um ativo específico com base em sua popularidade na internet.</w:t>
+        <w:t>as decisões de investimento na bolsa</w:t>
+      </w:r>
+      <w:r>
+        <w:rPr>
+          <w:rFonts w:ascii="Times New Roman" w:hAnsi="Times New Roman" w:cs="Times New Roman"/>
+          <w:sz w:val="24"/>
+          <w:szCs w:val="24"/>
+        </w:rPr>
+        <w:t xml:space="preserve"> de valores</w:t>
+      </w:r>
+      <w:r>
+        <w:rPr>
+          <w:rFonts w:ascii="Times New Roman" w:hAnsi="Times New Roman" w:cs="Times New Roman"/>
+          <w:sz w:val="24"/>
+          <w:szCs w:val="24"/>
+        </w:rPr>
+        <w:t xml:space="preserve"> sofrem</w:t>
+      </w:r>
+      <w:r>
+        <w:rPr>
+          <w:rFonts w:ascii="Times New Roman" w:hAnsi="Times New Roman" w:cs="Times New Roman"/>
+          <w:sz w:val="24"/>
+          <w:szCs w:val="24"/>
+        </w:rPr>
+        <w:t xml:space="preserve"> forte influência das mídias </w:t>
+      </w:r>
+      <w:r>
+        <w:rPr>
+          <w:rFonts w:ascii="Times New Roman" w:hAnsi="Times New Roman" w:cs="Times New Roman"/>
+          <w:sz w:val="24"/>
+          <w:szCs w:val="24"/>
+        </w:rPr>
+        <w:t>digitais</w:t>
+      </w:r>
+      <w:r>
+        <w:rPr>
+          <w:rFonts w:ascii="Times New Roman" w:hAnsi="Times New Roman" w:cs="Times New Roman"/>
+          <w:sz w:val="24"/>
+          <w:szCs w:val="24"/>
+        </w:rPr>
+        <w:t>, de modo que exista correlação positiva entre a quantidade de menções a determinado ativo na internet e seu volume de negociação</w:t>
+      </w:r>
+      <w:r>
+        <w:rPr>
+          <w:rFonts w:ascii="Times New Roman" w:hAnsi="Times New Roman" w:cs="Times New Roman"/>
+          <w:sz w:val="24"/>
+          <w:szCs w:val="24"/>
+        </w:rPr>
+        <w:t xml:space="preserve"> em bolsa. Confirmando a hipótese inicial, seria possível construir um modelo baseado em lógica </w:t>
+      </w:r>
+      <w:proofErr w:type="spellStart"/>
+      <w:r>
+        <w:rPr>
+          <w:rFonts w:ascii="Times New Roman" w:hAnsi="Times New Roman" w:cs="Times New Roman"/>
+          <w:sz w:val="24"/>
+          <w:szCs w:val="24"/>
+        </w:rPr>
+        <w:t>fuzzy</w:t>
+      </w:r>
+      <w:proofErr w:type="spellEnd"/>
+      <w:r>
+        <w:rPr>
+          <w:rFonts w:ascii="Times New Roman" w:hAnsi="Times New Roman" w:cs="Times New Roman"/>
+          <w:sz w:val="24"/>
+          <w:szCs w:val="24"/>
+        </w:rPr>
+        <w:t xml:space="preserve"> para prever o volume de negociações de um ativo específico com base em sua popularidade na internet.</w:t>
       </w:r>
     </w:p>
     <w:p>
@@ -2769,7 +3045,50 @@
           <w:sz w:val="24"/>
           <w:szCs w:val="24"/>
         </w:rPr>
-        <w:t xml:space="preserve">Analisar a correlação entre a quantidade de menções de um ativo na internet e seu volume de negociação no mercado fracionário na bolsa e construir um sistema lógico fuzzy que tem como saída </w:t>
+        <w:t>Analisar a correlação</w:t>
+      </w:r>
+      <w:r>
+        <w:rPr>
+          <w:rFonts w:ascii="Times New Roman" w:hAnsi="Times New Roman" w:cs="Times New Roman"/>
+          <w:sz w:val="24"/>
+          <w:szCs w:val="24"/>
+        </w:rPr>
+        <w:t xml:space="preserve"> e causalidade</w:t>
+      </w:r>
+      <w:r>
+        <w:rPr>
+          <w:rFonts w:ascii="Times New Roman" w:hAnsi="Times New Roman" w:cs="Times New Roman"/>
+          <w:sz w:val="24"/>
+          <w:szCs w:val="24"/>
+        </w:rPr>
+        <w:t xml:space="preserve"> entre a quantidade de menções de um ativo na internet e seu volume de negociação no mercado fracionário na bolsa e construir um sistema </w:t>
+      </w:r>
+      <w:r>
+        <w:rPr>
+          <w:rFonts w:ascii="Times New Roman" w:hAnsi="Times New Roman" w:cs="Times New Roman"/>
+          <w:sz w:val="24"/>
+          <w:szCs w:val="24"/>
+        </w:rPr>
+        <w:lastRenderedPageBreak/>
+        <w:t xml:space="preserve">lógico </w:t>
+      </w:r>
+      <w:proofErr w:type="spellStart"/>
+      <w:r>
+        <w:rPr>
+          <w:rFonts w:ascii="Times New Roman" w:hAnsi="Times New Roman" w:cs="Times New Roman"/>
+          <w:sz w:val="24"/>
+          <w:szCs w:val="24"/>
+        </w:rPr>
+        <w:t>fuzzy</w:t>
+      </w:r>
+      <w:proofErr w:type="spellEnd"/>
+      <w:r>
+        <w:rPr>
+          <w:rFonts w:ascii="Times New Roman" w:hAnsi="Times New Roman" w:cs="Times New Roman"/>
+          <w:sz w:val="24"/>
+          <w:szCs w:val="24"/>
+        </w:rPr>
+        <w:t xml:space="preserve"> que tem como saída </w:t>
       </w:r>
       <w:r>
         <w:rPr>
@@ -2939,7 +3258,7 @@
           <w:sz w:val="24"/>
           <w:szCs w:val="24"/>
         </w:rPr>
-        <w:t>seu volume de negociação por meio dos investidores PF’s</w:t>
+        <w:t>seu volume de negociação</w:t>
       </w:r>
       <w:r>
         <w:rPr>
@@ -3011,7 +3330,25 @@
           <w:sz w:val="24"/>
           <w:szCs w:val="24"/>
         </w:rPr>
-        <w:t>o modelo final baseado em lógica fuzzy.</w:t>
+        <w:t xml:space="preserve">o modelo final baseado em lógica </w:t>
+      </w:r>
+      <w:proofErr w:type="spellStart"/>
+      <w:r>
+        <w:rPr>
+          <w:rFonts w:ascii="Times New Roman" w:hAnsi="Times New Roman" w:cs="Times New Roman"/>
+          <w:sz w:val="24"/>
+          <w:szCs w:val="24"/>
+        </w:rPr>
+        <w:t>fuzzy</w:t>
+      </w:r>
+      <w:proofErr w:type="spellEnd"/>
+      <w:r>
+        <w:rPr>
+          <w:rFonts w:ascii="Times New Roman" w:hAnsi="Times New Roman" w:cs="Times New Roman"/>
+          <w:sz w:val="24"/>
+          <w:szCs w:val="24"/>
+        </w:rPr>
+        <w:t>.</w:t>
       </w:r>
     </w:p>
     <w:p>
@@ -3060,27 +3397,82 @@
     </w:p>
     <w:p>
       <w:pPr>
-        <w:rPr>
-          <w:rFonts w:ascii="Times New Roman" w:hAnsi="Times New Roman" w:cs="Times New Roman"/>
-          <w:sz w:val="24"/>
-          <w:szCs w:val="24"/>
-        </w:rPr>
-      </w:pPr>
-      <w:r>
-        <w:rPr>
-          <w:rFonts w:ascii="Times New Roman" w:hAnsi="Times New Roman" w:cs="Times New Roman"/>
-          <w:sz w:val="24"/>
-          <w:szCs w:val="24"/>
-        </w:rPr>
-        <w:t>Contruibuição e integração entre finanças comportamentais e ciência de dados.</w:t>
-      </w:r>
-      <w:r>
-        <w:rPr>
-          <w:rFonts w:ascii="Times New Roman" w:hAnsi="Times New Roman" w:cs="Times New Roman"/>
-          <w:sz w:val="24"/>
-          <w:szCs w:val="24"/>
-        </w:rPr>
-        <w:t xml:space="preserve"> Originalidade.</w:t>
+        <w:spacing w:line="360" w:lineRule="auto"/>
+        <w:ind w:firstLine="360"/>
+        <w:jc w:val="both"/>
+        <w:rPr>
+          <w:rFonts w:ascii="Times New Roman" w:hAnsi="Times New Roman" w:cs="Times New Roman"/>
+          <w:sz w:val="24"/>
+          <w:szCs w:val="24"/>
+        </w:rPr>
+      </w:pPr>
+      <w:r>
+        <w:rPr>
+          <w:rFonts w:ascii="Times New Roman" w:hAnsi="Times New Roman" w:cs="Times New Roman"/>
+          <w:sz w:val="24"/>
+          <w:szCs w:val="24"/>
+        </w:rPr>
+        <w:t>O trabalho justifica-se a partir do entendimento de que a integração entre as áreas de finanças comportamentais e ciência de dados é um campo de estudo novo e que, devido às potencialidades, apresenta diversas frentes de exploração e carece de contribuições.</w:t>
+      </w:r>
+      <w:r>
+        <w:rPr>
+          <w:rFonts w:ascii="Times New Roman" w:hAnsi="Times New Roman" w:cs="Times New Roman"/>
+          <w:sz w:val="24"/>
+          <w:szCs w:val="24"/>
+        </w:rPr>
+        <w:t xml:space="preserve"> </w:t>
+      </w:r>
+    </w:p>
+    <w:p>
+      <w:pPr>
+        <w:spacing w:line="360" w:lineRule="auto"/>
+        <w:ind w:firstLine="360"/>
+        <w:jc w:val="both"/>
+        <w:rPr>
+          <w:rFonts w:ascii="Times New Roman" w:hAnsi="Times New Roman" w:cs="Times New Roman"/>
+          <w:sz w:val="24"/>
+          <w:szCs w:val="24"/>
+        </w:rPr>
+      </w:pPr>
+      <w:r>
+        <w:rPr>
+          <w:rFonts w:ascii="Times New Roman" w:hAnsi="Times New Roman" w:cs="Times New Roman"/>
+          <w:sz w:val="24"/>
+          <w:szCs w:val="24"/>
+        </w:rPr>
+        <w:t xml:space="preserve">Além disso, </w:t>
+      </w:r>
+      <w:r>
+        <w:rPr>
+          <w:rFonts w:ascii="Times New Roman" w:hAnsi="Times New Roman" w:cs="Times New Roman"/>
+          <w:sz w:val="24"/>
+          <w:szCs w:val="24"/>
+        </w:rPr>
+        <w:t xml:space="preserve">a originalidade do tema </w:t>
+      </w:r>
+      <w:r>
+        <w:rPr>
+          <w:rFonts w:ascii="Times New Roman" w:hAnsi="Times New Roman" w:cs="Times New Roman"/>
+          <w:sz w:val="24"/>
+          <w:szCs w:val="24"/>
+        </w:rPr>
+        <w:t>proposto pode dar início a uma nova linha de pesquisa</w:t>
+      </w:r>
+      <w:r>
+        <w:rPr>
+          <w:rFonts w:ascii="Times New Roman" w:hAnsi="Times New Roman" w:cs="Times New Roman"/>
+          <w:sz w:val="24"/>
+          <w:szCs w:val="24"/>
+        </w:rPr>
+        <w:t xml:space="preserve"> nas frentes de sistemas nebulosos, modelos preditivos, análise de causalidade, economia comportamental e até mesmo de estudos regulatórios em mercado de capitais</w:t>
+      </w:r>
+      <w:r>
+        <w:rPr>
+          <w:rFonts w:ascii="Times New Roman" w:hAnsi="Times New Roman" w:cs="Times New Roman"/>
+          <w:sz w:val="24"/>
+          <w:szCs w:val="24"/>
+        </w:rPr>
+        <w:t>.</w:t>
       </w:r>
     </w:p>
     <w:p>
@@ -3169,20 +3561,48 @@
     </w:p>
     <w:p>
       <w:pPr>
-        <w:ind w:left="360"/>
-        <w:rPr>
-          <w:rFonts w:ascii="Times New Roman" w:hAnsi="Times New Roman" w:cs="Times New Roman"/>
-          <w:sz w:val="24"/>
-          <w:szCs w:val="24"/>
-        </w:rPr>
-      </w:pPr>
-      <w:r>
-        <w:rPr>
-          <w:rFonts w:ascii="Times New Roman" w:hAnsi="Times New Roman" w:cs="Times New Roman"/>
-          <w:sz w:val="24"/>
-          <w:szCs w:val="24"/>
-        </w:rPr>
-        <w:t>Pesquisa quant etc</w:t>
+        <w:spacing w:line="360" w:lineRule="auto"/>
+        <w:ind w:left="360" w:firstLine="348"/>
+        <w:jc w:val="both"/>
+        <w:rPr>
+          <w:rFonts w:ascii="Times New Roman" w:hAnsi="Times New Roman" w:cs="Times New Roman"/>
+          <w:sz w:val="24"/>
+          <w:szCs w:val="24"/>
+        </w:rPr>
+      </w:pPr>
+      <w:r>
+        <w:rPr>
+          <w:rFonts w:ascii="Times New Roman" w:hAnsi="Times New Roman" w:cs="Times New Roman"/>
+          <w:sz w:val="24"/>
+          <w:szCs w:val="24"/>
+        </w:rPr>
+        <w:t xml:space="preserve">Pesquisa </w:t>
+      </w:r>
+      <w:r>
+        <w:rPr>
+          <w:rFonts w:ascii="Times New Roman" w:hAnsi="Times New Roman" w:cs="Times New Roman"/>
+          <w:sz w:val="24"/>
+          <w:szCs w:val="24"/>
+        </w:rPr>
+        <w:t xml:space="preserve">em métodos quantitativos. Mais especificamente, em análise de causalidade e sistemas </w:t>
+      </w:r>
+      <w:proofErr w:type="spellStart"/>
+      <w:r>
+        <w:rPr>
+          <w:rFonts w:ascii="Times New Roman" w:hAnsi="Times New Roman" w:cs="Times New Roman"/>
+          <w:sz w:val="24"/>
+          <w:szCs w:val="24"/>
+        </w:rPr>
+        <w:t>fuzzy</w:t>
+      </w:r>
+      <w:proofErr w:type="spellEnd"/>
+      <w:r>
+        <w:rPr>
+          <w:rFonts w:ascii="Times New Roman" w:hAnsi="Times New Roman" w:cs="Times New Roman"/>
+          <w:sz w:val="24"/>
+          <w:szCs w:val="24"/>
+        </w:rPr>
+        <w:t>.</w:t>
       </w:r>
     </w:p>
     <w:p>
@@ -3218,7 +3638,57 @@
           <w:sz w:val="24"/>
           <w:szCs w:val="24"/>
         </w:rPr>
-        <w:t>PERÍODO E ATIVOS</w:t>
+        <w:t>PERÍODO</w:t>
+      </w:r>
+      <w:r>
+        <w:rPr>
+          <w:rFonts w:ascii="Times New Roman" w:hAnsi="Times New Roman" w:cs="Times New Roman"/>
+          <w:b/>
+          <w:bCs/>
+          <w:sz w:val="24"/>
+          <w:szCs w:val="24"/>
+        </w:rPr>
+        <w:t>,</w:t>
+      </w:r>
+      <w:r>
+        <w:rPr>
+          <w:rFonts w:ascii="Times New Roman" w:hAnsi="Times New Roman" w:cs="Times New Roman"/>
+          <w:b/>
+          <w:bCs/>
+          <w:sz w:val="24"/>
+          <w:szCs w:val="24"/>
+        </w:rPr>
+        <w:t xml:space="preserve"> </w:t>
+      </w:r>
+      <w:r>
+        <w:rPr>
+          <w:rFonts w:ascii="Times New Roman" w:hAnsi="Times New Roman" w:cs="Times New Roman"/>
+          <w:b/>
+          <w:bCs/>
+          <w:sz w:val="24"/>
+          <w:szCs w:val="24"/>
+        </w:rPr>
+        <w:t>ATIVOS E</w:t>
+      </w:r>
+      <w:r>
+        <w:rPr>
+          <w:rFonts w:ascii="Times New Roman" w:hAnsi="Times New Roman" w:cs="Times New Roman"/>
+          <w:b/>
+          <w:bCs/>
+          <w:sz w:val="24"/>
+          <w:szCs w:val="24"/>
+        </w:rPr>
+        <w:t xml:space="preserve"> </w:t>
+      </w:r>
+      <w:r>
+        <w:rPr>
+          <w:rFonts w:ascii="Times New Roman" w:hAnsi="Times New Roman" w:cs="Times New Roman"/>
+          <w:b/>
+          <w:bCs/>
+          <w:sz w:val="24"/>
+          <w:szCs w:val="24"/>
+        </w:rPr>
+        <w:t>TERMOS DE PESQUSIA</w:t>
       </w:r>
     </w:p>
     <w:p>
@@ -3233,7 +3703,9 @@
     </w:p>
     <w:p>
       <w:pPr>
-        <w:ind w:left="360"/>
+        <w:spacing w:line="360" w:lineRule="auto"/>
+        <w:ind w:left="360" w:firstLine="348"/>
+        <w:jc w:val="both"/>
         <w:rPr>
           <w:rFonts w:ascii="Times New Roman" w:hAnsi="Times New Roman" w:cs="Times New Roman"/>
           <w:sz w:val="24"/>
@@ -3247,7 +3719,137 @@
           <w:szCs w:val="24"/>
         </w:rPr>
         <w:lastRenderedPageBreak/>
-        <w:t>PF’s, vvar e mglu e 2020</w:t>
+        <w:t>O período selecionado para a análise e construção do modelo foi de 01 de janeiro de 2021 a 31 de dezembro de 2021, agrupando os dados semanalmente de forma que seja possível utilizar os dados do ano completo mais recente.</w:t>
+      </w:r>
+    </w:p>
+    <w:p>
+      <w:pPr>
+        <w:spacing w:line="360" w:lineRule="auto"/>
+        <w:ind w:left="360" w:firstLine="348"/>
+        <w:jc w:val="both"/>
+        <w:rPr>
+          <w:rFonts w:ascii="Times New Roman" w:hAnsi="Times New Roman" w:cs="Times New Roman"/>
+          <w:sz w:val="24"/>
+          <w:szCs w:val="24"/>
+        </w:rPr>
+      </w:pPr>
+      <w:r>
+        <w:rPr>
+          <w:rFonts w:ascii="Times New Roman" w:hAnsi="Times New Roman" w:cs="Times New Roman"/>
+          <w:sz w:val="24"/>
+          <w:szCs w:val="24"/>
+        </w:rPr>
+        <w:t xml:space="preserve">O ativo selecionado foi o BOVA11 – </w:t>
+      </w:r>
+      <w:proofErr w:type="spellStart"/>
+      <w:r>
+        <w:rPr>
+          <w:rFonts w:ascii="Times New Roman" w:hAnsi="Times New Roman" w:cs="Times New Roman"/>
+          <w:sz w:val="24"/>
+          <w:szCs w:val="24"/>
+        </w:rPr>
+        <w:t>iShares</w:t>
+      </w:r>
+      <w:proofErr w:type="spellEnd"/>
+      <w:r>
+        <w:rPr>
+          <w:rFonts w:ascii="Times New Roman" w:hAnsi="Times New Roman" w:cs="Times New Roman"/>
+          <w:sz w:val="24"/>
+          <w:szCs w:val="24"/>
+        </w:rPr>
+        <w:t xml:space="preserve"> Ibovespa Fundo de Índice por sua característica de utilizar o Índice Ibovespa como referência.</w:t>
+      </w:r>
+    </w:p>
+    <w:p>
+      <w:pPr>
+        <w:spacing w:line="360" w:lineRule="auto"/>
+        <w:ind w:left="360" w:firstLine="348"/>
+        <w:jc w:val="both"/>
+        <w:rPr>
+          <w:rFonts w:ascii="Times New Roman" w:hAnsi="Times New Roman" w:cs="Times New Roman"/>
+          <w:sz w:val="24"/>
+          <w:szCs w:val="24"/>
+        </w:rPr>
+      </w:pPr>
+      <w:r>
+        <w:rPr>
+          <w:rFonts w:ascii="Times New Roman" w:hAnsi="Times New Roman" w:cs="Times New Roman"/>
+          <w:sz w:val="24"/>
+          <w:szCs w:val="24"/>
+        </w:rPr>
+        <w:t>Os termos de pesquisa inicialmente selecionados foram “</w:t>
+      </w:r>
+      <w:r>
+        <w:rPr>
+          <w:rFonts w:ascii="Times New Roman" w:hAnsi="Times New Roman" w:cs="Times New Roman"/>
+          <w:sz w:val="24"/>
+          <w:szCs w:val="24"/>
+        </w:rPr>
+        <w:t>IBOVESPA</w:t>
+      </w:r>
+      <w:r>
+        <w:rPr>
+          <w:rFonts w:ascii="Times New Roman" w:hAnsi="Times New Roman" w:cs="Times New Roman"/>
+          <w:sz w:val="24"/>
+          <w:szCs w:val="24"/>
+        </w:rPr>
+        <w:t>”</w:t>
+      </w:r>
+      <w:r>
+        <w:rPr>
+          <w:rFonts w:ascii="Times New Roman" w:hAnsi="Times New Roman" w:cs="Times New Roman"/>
+          <w:sz w:val="24"/>
+          <w:szCs w:val="24"/>
+        </w:rPr>
+        <w:t xml:space="preserve"> o nome do índice;</w:t>
+      </w:r>
+      <w:r>
+        <w:rPr>
+          <w:rFonts w:ascii="Times New Roman" w:hAnsi="Times New Roman" w:cs="Times New Roman"/>
+          <w:sz w:val="24"/>
+          <w:szCs w:val="24"/>
+        </w:rPr>
+        <w:t xml:space="preserve"> “</w:t>
+      </w:r>
+      <w:r>
+        <w:rPr>
+          <w:rFonts w:ascii="Times New Roman" w:hAnsi="Times New Roman" w:cs="Times New Roman"/>
+          <w:sz w:val="24"/>
+          <w:szCs w:val="24"/>
+        </w:rPr>
+        <w:t>IBOV</w:t>
+      </w:r>
+      <w:r>
+        <w:rPr>
+          <w:rFonts w:ascii="Times New Roman" w:hAnsi="Times New Roman" w:cs="Times New Roman"/>
+          <w:sz w:val="24"/>
+          <w:szCs w:val="24"/>
+        </w:rPr>
+        <w:t>”</w:t>
+      </w:r>
+      <w:r>
+        <w:rPr>
+          <w:rFonts w:ascii="Times New Roman" w:hAnsi="Times New Roman" w:cs="Times New Roman"/>
+          <w:sz w:val="24"/>
+          <w:szCs w:val="24"/>
+        </w:rPr>
+        <w:t>, abreviação popular do índice;</w:t>
+      </w:r>
+      <w:r>
+        <w:rPr>
+          <w:rFonts w:ascii="Times New Roman" w:hAnsi="Times New Roman" w:cs="Times New Roman"/>
+          <w:sz w:val="24"/>
+          <w:szCs w:val="24"/>
+        </w:rPr>
+        <w:t xml:space="preserve"> e “BOVA11”</w:t>
+      </w:r>
+      <w:r>
+        <w:rPr>
+          <w:rFonts w:ascii="Times New Roman" w:hAnsi="Times New Roman" w:cs="Times New Roman"/>
+          <w:sz w:val="24"/>
+          <w:szCs w:val="24"/>
+        </w:rPr>
+        <w:t>, nome do ETF que será utilizado como ativo.</w:t>
       </w:r>
     </w:p>
     <w:p>
@@ -3371,7 +3973,241 @@
           <w:sz w:val="24"/>
           <w:szCs w:val="24"/>
         </w:rPr>
-        <w:t>Os dados serão coletados de duas fontes distintas (Twitter e Google Trends) por meio de API’s (“Application Programming Interface”). Para o Google Trends, a coleta dos dados será feita através da API pytrends, enquanto para o Twitter a coleta será feita através da API tweepy. Serão coletadas informações sobre o volume de pesquisas relacionadas ao ativo escolhido e seu comportamento em um período de tempo específico a definir de acordo com a disponibilidade dos dados. Como contingência, caso uma das API’s apresente instabilidade, a análise será feita somente com uma das fontes de dados. Em último caso, os dados serão coletados manualmente por meio da pesquisa do Google Trends.</w:t>
+        <w:t xml:space="preserve">Os dados serão coletados de duas fontes distintas (Twitter e Google </w:t>
+      </w:r>
+      <w:proofErr w:type="spellStart"/>
+      <w:r>
+        <w:rPr>
+          <w:rFonts w:ascii="Times New Roman" w:hAnsi="Times New Roman" w:cs="Times New Roman"/>
+          <w:iCs/>
+          <w:sz w:val="24"/>
+          <w:szCs w:val="24"/>
+        </w:rPr>
+        <w:t>Trends</w:t>
+      </w:r>
+      <w:proofErr w:type="spellEnd"/>
+      <w:r>
+        <w:rPr>
+          <w:rFonts w:ascii="Times New Roman" w:hAnsi="Times New Roman" w:cs="Times New Roman"/>
+          <w:iCs/>
+          <w:sz w:val="24"/>
+          <w:szCs w:val="24"/>
+        </w:rPr>
+        <w:t xml:space="preserve">) por meio de </w:t>
+      </w:r>
+      <w:proofErr w:type="spellStart"/>
+      <w:r>
+        <w:rPr>
+          <w:rFonts w:ascii="Times New Roman" w:hAnsi="Times New Roman" w:cs="Times New Roman"/>
+          <w:iCs/>
+          <w:sz w:val="24"/>
+          <w:szCs w:val="24"/>
+        </w:rPr>
+        <w:t>API’s</w:t>
+      </w:r>
+      <w:proofErr w:type="spellEnd"/>
+      <w:r>
+        <w:rPr>
+          <w:rFonts w:ascii="Times New Roman" w:hAnsi="Times New Roman" w:cs="Times New Roman"/>
+          <w:iCs/>
+          <w:sz w:val="24"/>
+          <w:szCs w:val="24"/>
+        </w:rPr>
+        <w:t xml:space="preserve"> (“</w:t>
+      </w:r>
+      <w:proofErr w:type="spellStart"/>
+      <w:r>
+        <w:rPr>
+          <w:rFonts w:ascii="Times New Roman" w:hAnsi="Times New Roman" w:cs="Times New Roman"/>
+          <w:iCs/>
+          <w:sz w:val="24"/>
+          <w:szCs w:val="24"/>
+        </w:rPr>
+        <w:t>Application</w:t>
+      </w:r>
+      <w:proofErr w:type="spellEnd"/>
+      <w:r>
+        <w:rPr>
+          <w:rFonts w:ascii="Times New Roman" w:hAnsi="Times New Roman" w:cs="Times New Roman"/>
+          <w:iCs/>
+          <w:sz w:val="24"/>
+          <w:szCs w:val="24"/>
+        </w:rPr>
+        <w:t xml:space="preserve"> </w:t>
+      </w:r>
+      <w:proofErr w:type="spellStart"/>
+      <w:r>
+        <w:rPr>
+          <w:rFonts w:ascii="Times New Roman" w:hAnsi="Times New Roman" w:cs="Times New Roman"/>
+          <w:iCs/>
+          <w:sz w:val="24"/>
+          <w:szCs w:val="24"/>
+        </w:rPr>
+        <w:t>Programming</w:t>
+      </w:r>
+      <w:proofErr w:type="spellEnd"/>
+      <w:r>
+        <w:rPr>
+          <w:rFonts w:ascii="Times New Roman" w:hAnsi="Times New Roman" w:cs="Times New Roman"/>
+          <w:iCs/>
+          <w:sz w:val="24"/>
+          <w:szCs w:val="24"/>
+        </w:rPr>
+        <w:t xml:space="preserve"> Interface”). Para o Google </w:t>
+      </w:r>
+      <w:proofErr w:type="spellStart"/>
+      <w:r>
+        <w:rPr>
+          <w:rFonts w:ascii="Times New Roman" w:hAnsi="Times New Roman" w:cs="Times New Roman"/>
+          <w:iCs/>
+          <w:sz w:val="24"/>
+          <w:szCs w:val="24"/>
+        </w:rPr>
+        <w:t>Trends</w:t>
+      </w:r>
+      <w:proofErr w:type="spellEnd"/>
+      <w:r>
+        <w:rPr>
+          <w:rFonts w:ascii="Times New Roman" w:hAnsi="Times New Roman" w:cs="Times New Roman"/>
+          <w:iCs/>
+          <w:sz w:val="24"/>
+          <w:szCs w:val="24"/>
+        </w:rPr>
+        <w:t xml:space="preserve">, a coleta dos dados será feita através da API </w:t>
+      </w:r>
+      <w:proofErr w:type="spellStart"/>
+      <w:r>
+        <w:rPr>
+          <w:rFonts w:ascii="Times New Roman" w:hAnsi="Times New Roman" w:cs="Times New Roman"/>
+          <w:i/>
+          <w:sz w:val="24"/>
+          <w:szCs w:val="24"/>
+        </w:rPr>
+        <w:t>pytrends</w:t>
+      </w:r>
+      <w:proofErr w:type="spellEnd"/>
+      <w:r>
+        <w:rPr>
+          <w:rFonts w:ascii="Times New Roman" w:hAnsi="Times New Roman" w:cs="Times New Roman"/>
+          <w:iCs/>
+          <w:sz w:val="24"/>
+          <w:szCs w:val="24"/>
+        </w:rPr>
+        <w:t xml:space="preserve">, enquanto para o Twitter a coleta será feita através da API </w:t>
+      </w:r>
+      <w:proofErr w:type="spellStart"/>
+      <w:r>
+        <w:rPr>
+          <w:rFonts w:ascii="Times New Roman" w:hAnsi="Times New Roman" w:cs="Times New Roman"/>
+          <w:i/>
+          <w:sz w:val="24"/>
+          <w:szCs w:val="24"/>
+        </w:rPr>
+        <w:t>tweepy</w:t>
+      </w:r>
+      <w:proofErr w:type="spellEnd"/>
+      <w:r>
+        <w:rPr>
+          <w:rFonts w:ascii="Times New Roman" w:hAnsi="Times New Roman" w:cs="Times New Roman"/>
+          <w:iCs/>
+          <w:sz w:val="24"/>
+          <w:szCs w:val="24"/>
+        </w:rPr>
+        <w:t xml:space="preserve">. Serão coletadas informações sobre o volume de pesquisas relacionadas ao ativo escolhido e seu comportamento </w:t>
+      </w:r>
+      <w:r>
+        <w:rPr>
+          <w:rFonts w:ascii="Times New Roman" w:hAnsi="Times New Roman" w:cs="Times New Roman"/>
+          <w:iCs/>
+          <w:sz w:val="24"/>
+          <w:szCs w:val="24"/>
+        </w:rPr>
+        <w:t xml:space="preserve">no </w:t>
+      </w:r>
+      <w:r>
+        <w:rPr>
+          <w:rFonts w:ascii="Times New Roman" w:hAnsi="Times New Roman" w:cs="Times New Roman"/>
+          <w:iCs/>
+          <w:sz w:val="24"/>
+          <w:szCs w:val="24"/>
+        </w:rPr>
+        <w:t xml:space="preserve">período de tempo </w:t>
+      </w:r>
+      <w:r>
+        <w:rPr>
+          <w:rFonts w:ascii="Times New Roman" w:hAnsi="Times New Roman" w:cs="Times New Roman"/>
+          <w:iCs/>
+          <w:sz w:val="24"/>
+          <w:szCs w:val="24"/>
+        </w:rPr>
+        <w:t>previamente definido</w:t>
+      </w:r>
+      <w:r>
+        <w:rPr>
+          <w:rFonts w:ascii="Times New Roman" w:hAnsi="Times New Roman" w:cs="Times New Roman"/>
+          <w:iCs/>
+          <w:sz w:val="24"/>
+          <w:szCs w:val="24"/>
+        </w:rPr>
+        <w:t xml:space="preserve">. Como contingência, caso uma das </w:t>
+      </w:r>
+      <w:proofErr w:type="spellStart"/>
+      <w:r>
+        <w:rPr>
+          <w:rFonts w:ascii="Times New Roman" w:hAnsi="Times New Roman" w:cs="Times New Roman"/>
+          <w:iCs/>
+          <w:sz w:val="24"/>
+          <w:szCs w:val="24"/>
+        </w:rPr>
+        <w:t>API’s</w:t>
+      </w:r>
+      <w:proofErr w:type="spellEnd"/>
+      <w:r>
+        <w:rPr>
+          <w:rFonts w:ascii="Times New Roman" w:hAnsi="Times New Roman" w:cs="Times New Roman"/>
+          <w:iCs/>
+          <w:sz w:val="24"/>
+          <w:szCs w:val="24"/>
+        </w:rPr>
+        <w:t xml:space="preserve"> apresente instabilidade, a análise será feita somente com uma das fontes de dados. Em último caso, os dados serão coletados manualmente por meio da </w:t>
+      </w:r>
+      <w:r>
+        <w:rPr>
+          <w:rFonts w:ascii="Times New Roman" w:hAnsi="Times New Roman" w:cs="Times New Roman"/>
+          <w:iCs/>
+          <w:sz w:val="24"/>
+          <w:szCs w:val="24"/>
+        </w:rPr>
+        <w:t>interface</w:t>
+      </w:r>
+      <w:r>
+        <w:rPr>
+          <w:rFonts w:ascii="Times New Roman" w:hAnsi="Times New Roman" w:cs="Times New Roman"/>
+          <w:iCs/>
+          <w:sz w:val="24"/>
+          <w:szCs w:val="24"/>
+        </w:rPr>
+        <w:t xml:space="preserve"> do Google </w:t>
+      </w:r>
+      <w:proofErr w:type="spellStart"/>
+      <w:r>
+        <w:rPr>
+          <w:rFonts w:ascii="Times New Roman" w:hAnsi="Times New Roman" w:cs="Times New Roman"/>
+          <w:iCs/>
+          <w:sz w:val="24"/>
+          <w:szCs w:val="24"/>
+        </w:rPr>
+        <w:t>Trends</w:t>
+      </w:r>
+      <w:proofErr w:type="spellEnd"/>
+      <w:r>
+        <w:rPr>
+          <w:rFonts w:ascii="Times New Roman" w:hAnsi="Times New Roman" w:cs="Times New Roman"/>
+          <w:iCs/>
+          <w:sz w:val="24"/>
+          <w:szCs w:val="24"/>
+        </w:rPr>
+        <w:t>.</w:t>
       </w:r>
     </w:p>
     <w:p>
@@ -3393,7 +4229,25 @@
           <w:sz w:val="24"/>
           <w:szCs w:val="24"/>
         </w:rPr>
-        <w:t>Os dados de volume de transações, volume de negociações etc., serão coletados diretamente nas fontes disponibilizadas pela B3.</w:t>
+        <w:t>Os dados de volume de transações</w:t>
+      </w:r>
+      <w:r>
+        <w:rPr>
+          <w:rFonts w:ascii="Times New Roman" w:hAnsi="Times New Roman" w:cs="Times New Roman"/>
+          <w:iCs/>
+          <w:sz w:val="24"/>
+          <w:szCs w:val="24"/>
+        </w:rPr>
+        <w:t xml:space="preserve"> e </w:t>
+      </w:r>
+      <w:r>
+        <w:rPr>
+          <w:rFonts w:ascii="Times New Roman" w:hAnsi="Times New Roman" w:cs="Times New Roman"/>
+          <w:iCs/>
+          <w:sz w:val="24"/>
+          <w:szCs w:val="24"/>
+        </w:rPr>
+        <w:t>volume de negociações serão coletados diretamente nas fontes disponibilizadas pela B3.</w:t>
       </w:r>
     </w:p>
     <w:p>
@@ -3415,7 +4269,34 @@
           <w:sz w:val="24"/>
           <w:szCs w:val="24"/>
         </w:rPr>
-        <w:t>Após esta etapa inicial, serão feitas análises a fim de se compreender o grau de correlação e de causalidade entre a quantidade de menções sobre um ativo na internet e a quantidade de transações em bolsa.</w:t>
+        <w:t xml:space="preserve">Após esta etapa inicial, </w:t>
+      </w:r>
+      <w:r>
+        <w:rPr>
+          <w:rFonts w:ascii="Times New Roman" w:hAnsi="Times New Roman" w:cs="Times New Roman"/>
+          <w:iCs/>
+          <w:sz w:val="24"/>
+          <w:szCs w:val="24"/>
+        </w:rPr>
+        <w:t xml:space="preserve">será feita a transformação dos dados para séries temporais e </w:t>
+      </w:r>
+      <w:r>
+        <w:rPr>
+          <w:rFonts w:ascii="Times New Roman" w:hAnsi="Times New Roman" w:cs="Times New Roman"/>
+          <w:iCs/>
+          <w:sz w:val="24"/>
+          <w:szCs w:val="24"/>
+        </w:rPr>
+        <w:t>serão feitas análises a fim de se compreender o grau de correlação e de causalidade entre a quantidade de menções sobre um ativo na internet e a quantidade de transações em bolsa.</w:t>
+      </w:r>
+      <w:r>
+        <w:rPr>
+          <w:rFonts w:ascii="Times New Roman" w:hAnsi="Times New Roman" w:cs="Times New Roman"/>
+          <w:iCs/>
+          <w:sz w:val="24"/>
+          <w:szCs w:val="24"/>
+        </w:rPr>
+        <w:t xml:space="preserve"> A princípio, o teste de causalidade de Granger é suficiente para os objetivos propostos.</w:t>
       </w:r>
     </w:p>
     <w:p>
@@ -3487,6 +4368,7 @@
           <w:sz w:val="24"/>
           <w:szCs w:val="24"/>
         </w:rPr>
+        <w:lastRenderedPageBreak/>
         <w:t>Nesta etapa</w:t>
       </w:r>
       <w:r>
@@ -3496,7 +4378,27 @@
           <w:sz w:val="24"/>
           <w:szCs w:val="24"/>
         </w:rPr>
-        <w:t>, será desenvolvido um sistema lógico fuzzy que terá como saída a decisão de aumento, estabilidade ou queda do volume de negociações de acordo com a popularidade do ativo na internet.</w:t>
+        <w:t xml:space="preserve">, será desenvolvido um sistema lógico </w:t>
+      </w:r>
+      <w:proofErr w:type="spellStart"/>
+      <w:r>
+        <w:rPr>
+          <w:rFonts w:ascii="Times New Roman" w:hAnsi="Times New Roman" w:cs="Times New Roman"/>
+          <w:iCs/>
+          <w:sz w:val="24"/>
+          <w:szCs w:val="24"/>
+        </w:rPr>
+        <w:t>fuzzy</w:t>
+      </w:r>
+      <w:proofErr w:type="spellEnd"/>
+      <w:r>
+        <w:rPr>
+          <w:rFonts w:ascii="Times New Roman" w:hAnsi="Times New Roman" w:cs="Times New Roman"/>
+          <w:iCs/>
+          <w:sz w:val="24"/>
+          <w:szCs w:val="24"/>
+        </w:rPr>
+        <w:t xml:space="preserve"> que terá como saída a decisão de aumento, estabilidade ou queda do volume de negociações de acordo com a popularidade do ativo na internet.</w:t>
       </w:r>
     </w:p>
     <w:p>
@@ -3537,20 +4439,42 @@
     </w:p>
     <w:p>
       <w:pPr>
-        <w:ind w:left="360"/>
-        <w:rPr>
-          <w:rFonts w:ascii="Times New Roman" w:hAnsi="Times New Roman" w:cs="Times New Roman"/>
-          <w:sz w:val="24"/>
-          <w:szCs w:val="24"/>
-        </w:rPr>
-      </w:pPr>
-      <w:r>
-        <w:rPr>
-          <w:rFonts w:ascii="Times New Roman" w:hAnsi="Times New Roman" w:cs="Times New Roman"/>
-          <w:sz w:val="24"/>
-          <w:szCs w:val="24"/>
-        </w:rPr>
-        <w:t>Onde será construído etc</w:t>
+        <w:spacing w:line="360" w:lineRule="auto"/>
+        <w:ind w:left="360" w:firstLine="348"/>
+        <w:jc w:val="both"/>
+        <w:rPr>
+          <w:rFonts w:ascii="Times New Roman" w:hAnsi="Times New Roman" w:cs="Times New Roman"/>
+          <w:sz w:val="24"/>
+          <w:szCs w:val="24"/>
+        </w:rPr>
+      </w:pPr>
+      <w:r>
+        <w:rPr>
+          <w:rFonts w:ascii="Times New Roman" w:hAnsi="Times New Roman" w:cs="Times New Roman"/>
+          <w:sz w:val="24"/>
+          <w:szCs w:val="24"/>
+        </w:rPr>
+        <w:t>O modelo final será desenvolvido em Python com o auxílio da biblioteca, bem como de bibliotecas auxiliares para extração, tratamento, modelagem e exploração de dados. Algumas etapas referentes às análises de correlação e causalidade serão desenvolvidas com o auxílio da linguagem R.</w:t>
+      </w:r>
+    </w:p>
+    <w:p>
+      <w:pPr>
+        <w:spacing w:line="360" w:lineRule="auto"/>
+        <w:ind w:left="360" w:firstLine="348"/>
+        <w:jc w:val="both"/>
+        <w:rPr>
+          <w:rFonts w:ascii="Times New Roman" w:hAnsi="Times New Roman" w:cs="Times New Roman"/>
+          <w:sz w:val="24"/>
+          <w:szCs w:val="24"/>
+        </w:rPr>
+      </w:pPr>
+      <w:r>
+        <w:rPr>
+          <w:rFonts w:ascii="Times New Roman" w:hAnsi="Times New Roman" w:cs="Times New Roman"/>
+          <w:sz w:val="24"/>
+          <w:szCs w:val="24"/>
+        </w:rPr>
+        <w:t>Ao finalizar o modelo, o mesmo será exposto a testes e serão apresentadas métricas de avaliação a fim de se constatar suas capacidades preditivas.</w:t>
       </w:r>
     </w:p>
     <w:p>
@@ -3603,7 +4527,6 @@
           <w:sz w:val="24"/>
           <w:szCs w:val="24"/>
         </w:rPr>
-        <w:lastRenderedPageBreak/>
         <w:t>Tabela</w:t>
       </w:r>
     </w:p>
@@ -3654,37 +4577,6 @@
           <w:shd w:val="clear" w:color="auto" w:fill="FFFFFF"/>
         </w:rPr>
       </w:pPr>
-      <w:r>
-        <w:rPr>
-          <w:rFonts w:ascii="Times New Roman" w:hAnsi="Times New Roman" w:cs="Times New Roman"/>
-          <w:color w:val="222222"/>
-          <w:sz w:val="24"/>
-          <w:szCs w:val="24"/>
-          <w:shd w:val="clear" w:color="auto" w:fill="FFFFFF"/>
-        </w:rPr>
-        <w:t>B3. </w:t>
-      </w:r>
-      <w:r>
-        <w:rPr>
-          <w:rStyle w:val="Forte"/>
-          <w:rFonts w:ascii="Times New Roman" w:hAnsi="Times New Roman" w:cs="Times New Roman"/>
-          <w:color w:val="222222"/>
-          <w:sz w:val="24"/>
-          <w:szCs w:val="24"/>
-          <w:shd w:val="clear" w:color="auto" w:fill="FFFFFF"/>
-        </w:rPr>
-        <w:t>A DESCOBERTA DA BOLSA PELO INVESTIDOR BRASILEIRO</w:t>
-      </w:r>
-      <w:r>
-        <w:rPr>
-          <w:rFonts w:ascii="Times New Roman" w:hAnsi="Times New Roman" w:cs="Times New Roman"/>
-          <w:color w:val="222222"/>
-          <w:sz w:val="24"/>
-          <w:szCs w:val="24"/>
-          <w:shd w:val="clear" w:color="auto" w:fill="FFFFFF"/>
-        </w:rPr>
-        <w:t>. 2020. Disponível em: https://www.b3.com.br/pt_br/market-data-e-indices/servicos-de-dados/market-data/consultas/mercado-a-vista/perfil-pessoas-fisicas/perfil-pessoa-fisica/. Acesso em: 18 set. 2022.</w:t>
-      </w:r>
     </w:p>
     <w:p>
       <w:pPr>
@@ -3694,38 +4586,36 @@
           <w:rFonts w:ascii="Times New Roman" w:hAnsi="Times New Roman" w:cs="Times New Roman"/>
           <w:sz w:val="24"/>
           <w:szCs w:val="24"/>
-        </w:rPr>
-      </w:pPr>
-      <w:r>
-        <w:rPr>
-          <w:rFonts w:ascii="Times New Roman" w:hAnsi="Times New Roman" w:cs="Times New Roman"/>
-          <w:color w:val="222222"/>
-          <w:sz w:val="24"/>
-          <w:szCs w:val="24"/>
           <w:shd w:val="clear" w:color="auto" w:fill="FFFFFF"/>
         </w:rPr>
-        <w:t>DEQUECH, David. Expectations and Confidence under Uncertainty. </w:t>
+      </w:pPr>
+      <w:r>
+        <w:rPr>
+          <w:rFonts w:ascii="Times New Roman" w:hAnsi="Times New Roman" w:cs="Times New Roman"/>
+          <w:sz w:val="24"/>
+          <w:szCs w:val="24"/>
+          <w:shd w:val="clear" w:color="auto" w:fill="FFFFFF"/>
+        </w:rPr>
+        <w:t>B3. </w:t>
       </w:r>
       <w:r>
         <w:rPr>
           <w:rStyle w:val="Forte"/>
           <w:rFonts w:ascii="Times New Roman" w:hAnsi="Times New Roman" w:cs="Times New Roman"/>
-          <w:color w:val="222222"/>
           <w:sz w:val="24"/>
           <w:szCs w:val="24"/>
           <w:shd w:val="clear" w:color="auto" w:fill="FFFFFF"/>
         </w:rPr>
-        <w:t>Journal Of Post Keynesian Economics</w:t>
-      </w:r>
-      <w:r>
-        <w:rPr>
-          <w:rFonts w:ascii="Times New Roman" w:hAnsi="Times New Roman" w:cs="Times New Roman"/>
-          <w:color w:val="222222"/>
+        <w:t>A DESCOBERTA DA BOLSA PELO INVESTIDOR BRASILEIRO</w:t>
+      </w:r>
+      <w:r>
+        <w:rPr>
+          <w:rFonts w:ascii="Times New Roman" w:hAnsi="Times New Roman" w:cs="Times New Roman"/>
           <w:sz w:val="24"/>
           <w:szCs w:val="24"/>
           <w:shd w:val="clear" w:color="auto" w:fill="FFFFFF"/>
         </w:rPr>
-        <w:t>, [S.L.], v. 21, n. 3, p. 415-430, mar. 1999. Informa UK Limited. http://dx.doi.org/10.1080/01603477.1999.11490205.</w:t>
+        <w:t>. 2020. Disponível em: https://www.b3.com.br/pt_br/market-data-e-indices/servicos-de-dados/market-data/consultas/mercado-a-vista/perfil-pessoas-fisicas/perfil-pessoa-fisica/. Acesso em: 18 set. 2022.</w:t>
       </w:r>
     </w:p>
     <w:p>
@@ -3743,26 +4633,216 @@
           <w:rFonts w:ascii="Times New Roman" w:hAnsi="Times New Roman" w:cs="Times New Roman"/>
           <w:sz w:val="24"/>
           <w:szCs w:val="24"/>
-        </w:rPr>
-        <w:t xml:space="preserve">KEYNES, J. M. (1936). </w:t>
-      </w:r>
-      <w:r>
-        <w:rPr>
-          <w:rFonts w:ascii="Times New Roman" w:hAnsi="Times New Roman" w:cs="Times New Roman"/>
-          <w:b/>
-          <w:bCs/>
-          <w:sz w:val="24"/>
-          <w:szCs w:val="24"/>
-        </w:rPr>
-        <w:t>A Teoria Geral dos Juros, do Emprego e da Moeda</w:t>
-      </w:r>
-      <w:r>
-        <w:rPr>
-          <w:rFonts w:ascii="Times New Roman" w:hAnsi="Times New Roman" w:cs="Times New Roman"/>
-          <w:sz w:val="24"/>
-          <w:szCs w:val="24"/>
-        </w:rPr>
-        <w:t>. São Paulo: abril, 1983.</w:t>
+          <w:shd w:val="clear" w:color="auto" w:fill="FFFFFF"/>
+        </w:rPr>
+        <w:t xml:space="preserve">DEQUECH, David. </w:t>
+      </w:r>
+      <w:proofErr w:type="spellStart"/>
+      <w:r>
+        <w:rPr>
+          <w:rFonts w:ascii="Times New Roman" w:hAnsi="Times New Roman" w:cs="Times New Roman"/>
+          <w:sz w:val="24"/>
+          <w:szCs w:val="24"/>
+          <w:shd w:val="clear" w:color="auto" w:fill="FFFFFF"/>
+        </w:rPr>
+        <w:t>Expectations</w:t>
+      </w:r>
+      <w:proofErr w:type="spellEnd"/>
+      <w:r>
+        <w:rPr>
+          <w:rFonts w:ascii="Times New Roman" w:hAnsi="Times New Roman" w:cs="Times New Roman"/>
+          <w:sz w:val="24"/>
+          <w:szCs w:val="24"/>
+          <w:shd w:val="clear" w:color="auto" w:fill="FFFFFF"/>
+        </w:rPr>
+        <w:t xml:space="preserve"> </w:t>
+      </w:r>
+      <w:proofErr w:type="spellStart"/>
+      <w:r>
+        <w:rPr>
+          <w:rFonts w:ascii="Times New Roman" w:hAnsi="Times New Roman" w:cs="Times New Roman"/>
+          <w:sz w:val="24"/>
+          <w:szCs w:val="24"/>
+          <w:shd w:val="clear" w:color="auto" w:fill="FFFFFF"/>
+        </w:rPr>
+        <w:t>and</w:t>
+      </w:r>
+      <w:proofErr w:type="spellEnd"/>
+      <w:r>
+        <w:rPr>
+          <w:rFonts w:ascii="Times New Roman" w:hAnsi="Times New Roman" w:cs="Times New Roman"/>
+          <w:sz w:val="24"/>
+          <w:szCs w:val="24"/>
+          <w:shd w:val="clear" w:color="auto" w:fill="FFFFFF"/>
+        </w:rPr>
+        <w:t xml:space="preserve"> </w:t>
+      </w:r>
+      <w:proofErr w:type="spellStart"/>
+      <w:r>
+        <w:rPr>
+          <w:rFonts w:ascii="Times New Roman" w:hAnsi="Times New Roman" w:cs="Times New Roman"/>
+          <w:sz w:val="24"/>
+          <w:szCs w:val="24"/>
+          <w:shd w:val="clear" w:color="auto" w:fill="FFFFFF"/>
+        </w:rPr>
+        <w:t>Confidence</w:t>
+      </w:r>
+      <w:proofErr w:type="spellEnd"/>
+      <w:r>
+        <w:rPr>
+          <w:rFonts w:ascii="Times New Roman" w:hAnsi="Times New Roman" w:cs="Times New Roman"/>
+          <w:sz w:val="24"/>
+          <w:szCs w:val="24"/>
+          <w:shd w:val="clear" w:color="auto" w:fill="FFFFFF"/>
+        </w:rPr>
+        <w:t xml:space="preserve"> </w:t>
+      </w:r>
+      <w:proofErr w:type="spellStart"/>
+      <w:r>
+        <w:rPr>
+          <w:rFonts w:ascii="Times New Roman" w:hAnsi="Times New Roman" w:cs="Times New Roman"/>
+          <w:sz w:val="24"/>
+          <w:szCs w:val="24"/>
+          <w:shd w:val="clear" w:color="auto" w:fill="FFFFFF"/>
+        </w:rPr>
+        <w:t>under</w:t>
+      </w:r>
+      <w:proofErr w:type="spellEnd"/>
+      <w:r>
+        <w:rPr>
+          <w:rFonts w:ascii="Times New Roman" w:hAnsi="Times New Roman" w:cs="Times New Roman"/>
+          <w:sz w:val="24"/>
+          <w:szCs w:val="24"/>
+          <w:shd w:val="clear" w:color="auto" w:fill="FFFFFF"/>
+        </w:rPr>
+        <w:t xml:space="preserve"> </w:t>
+      </w:r>
+      <w:proofErr w:type="spellStart"/>
+      <w:r>
+        <w:rPr>
+          <w:rFonts w:ascii="Times New Roman" w:hAnsi="Times New Roman" w:cs="Times New Roman"/>
+          <w:sz w:val="24"/>
+          <w:szCs w:val="24"/>
+          <w:shd w:val="clear" w:color="auto" w:fill="FFFFFF"/>
+        </w:rPr>
+        <w:t>Uncertainty</w:t>
+      </w:r>
+      <w:proofErr w:type="spellEnd"/>
+      <w:r>
+        <w:rPr>
+          <w:rFonts w:ascii="Times New Roman" w:hAnsi="Times New Roman" w:cs="Times New Roman"/>
+          <w:sz w:val="24"/>
+          <w:szCs w:val="24"/>
+          <w:shd w:val="clear" w:color="auto" w:fill="FFFFFF"/>
+        </w:rPr>
+        <w:t>. </w:t>
+      </w:r>
+      <w:proofErr w:type="spellStart"/>
+      <w:r>
+        <w:rPr>
+          <w:rStyle w:val="Forte"/>
+          <w:rFonts w:ascii="Times New Roman" w:hAnsi="Times New Roman" w:cs="Times New Roman"/>
+          <w:sz w:val="24"/>
+          <w:szCs w:val="24"/>
+          <w:shd w:val="clear" w:color="auto" w:fill="FFFFFF"/>
+        </w:rPr>
+        <w:t>Journal</w:t>
+      </w:r>
+      <w:proofErr w:type="spellEnd"/>
+      <w:r>
+        <w:rPr>
+          <w:rStyle w:val="Forte"/>
+          <w:rFonts w:ascii="Times New Roman" w:hAnsi="Times New Roman" w:cs="Times New Roman"/>
+          <w:sz w:val="24"/>
+          <w:szCs w:val="24"/>
+          <w:shd w:val="clear" w:color="auto" w:fill="FFFFFF"/>
+        </w:rPr>
+        <w:t xml:space="preserve"> </w:t>
+      </w:r>
+      <w:proofErr w:type="spellStart"/>
+      <w:r>
+        <w:rPr>
+          <w:rStyle w:val="Forte"/>
+          <w:rFonts w:ascii="Times New Roman" w:hAnsi="Times New Roman" w:cs="Times New Roman"/>
+          <w:sz w:val="24"/>
+          <w:szCs w:val="24"/>
+          <w:shd w:val="clear" w:color="auto" w:fill="FFFFFF"/>
+        </w:rPr>
+        <w:t>Of</w:t>
+      </w:r>
+      <w:proofErr w:type="spellEnd"/>
+      <w:r>
+        <w:rPr>
+          <w:rStyle w:val="Forte"/>
+          <w:rFonts w:ascii="Times New Roman" w:hAnsi="Times New Roman" w:cs="Times New Roman"/>
+          <w:sz w:val="24"/>
+          <w:szCs w:val="24"/>
+          <w:shd w:val="clear" w:color="auto" w:fill="FFFFFF"/>
+        </w:rPr>
+        <w:t xml:space="preserve"> Post </w:t>
+      </w:r>
+      <w:proofErr w:type="spellStart"/>
+      <w:r>
+        <w:rPr>
+          <w:rStyle w:val="Forte"/>
+          <w:rFonts w:ascii="Times New Roman" w:hAnsi="Times New Roman" w:cs="Times New Roman"/>
+          <w:sz w:val="24"/>
+          <w:szCs w:val="24"/>
+          <w:shd w:val="clear" w:color="auto" w:fill="FFFFFF"/>
+        </w:rPr>
+        <w:t>Keynesian</w:t>
+      </w:r>
+      <w:proofErr w:type="spellEnd"/>
+      <w:r>
+        <w:rPr>
+          <w:rStyle w:val="Forte"/>
+          <w:rFonts w:ascii="Times New Roman" w:hAnsi="Times New Roman" w:cs="Times New Roman"/>
+          <w:sz w:val="24"/>
+          <w:szCs w:val="24"/>
+          <w:shd w:val="clear" w:color="auto" w:fill="FFFFFF"/>
+        </w:rPr>
+        <w:t xml:space="preserve"> </w:t>
+      </w:r>
+      <w:proofErr w:type="spellStart"/>
+      <w:r>
+        <w:rPr>
+          <w:rStyle w:val="Forte"/>
+          <w:rFonts w:ascii="Times New Roman" w:hAnsi="Times New Roman" w:cs="Times New Roman"/>
+          <w:sz w:val="24"/>
+          <w:szCs w:val="24"/>
+          <w:shd w:val="clear" w:color="auto" w:fill="FFFFFF"/>
+        </w:rPr>
+        <w:t>Economics</w:t>
+      </w:r>
+      <w:proofErr w:type="spellEnd"/>
+      <w:r>
+        <w:rPr>
+          <w:rFonts w:ascii="Times New Roman" w:hAnsi="Times New Roman" w:cs="Times New Roman"/>
+          <w:sz w:val="24"/>
+          <w:szCs w:val="24"/>
+          <w:shd w:val="clear" w:color="auto" w:fill="FFFFFF"/>
+        </w:rPr>
+        <w:t xml:space="preserve">, [S.L.], v. 21, n. 3, p. 415-430, mar. 1999. Informa UK </w:t>
+      </w:r>
+      <w:proofErr w:type="spellStart"/>
+      <w:r>
+        <w:rPr>
+          <w:rFonts w:ascii="Times New Roman" w:hAnsi="Times New Roman" w:cs="Times New Roman"/>
+          <w:sz w:val="24"/>
+          <w:szCs w:val="24"/>
+          <w:shd w:val="clear" w:color="auto" w:fill="FFFFFF"/>
+        </w:rPr>
+        <w:t>Limited</w:t>
+      </w:r>
+      <w:proofErr w:type="spellEnd"/>
+      <w:r>
+        <w:rPr>
+          <w:rFonts w:ascii="Times New Roman" w:hAnsi="Times New Roman" w:cs="Times New Roman"/>
+          <w:sz w:val="24"/>
+          <w:szCs w:val="24"/>
+          <w:shd w:val="clear" w:color="auto" w:fill="FFFFFF"/>
+        </w:rPr>
+        <w:t>. http://dx.doi.org/10.1080/01603477.1999.11490205.</w:t>
       </w:r>
     </w:p>
     <w:p>
@@ -3775,188 +4855,379 @@
           <w:szCs w:val="24"/>
         </w:rPr>
       </w:pPr>
+      <w:r>
+        <w:rPr>
+          <w:rFonts w:ascii="Times New Roman" w:hAnsi="Times New Roman" w:cs="Times New Roman"/>
+          <w:sz w:val="24"/>
+          <w:szCs w:val="24"/>
+        </w:rPr>
+        <w:t xml:space="preserve">KEYNES, J. M. (1936). </w:t>
+      </w:r>
+      <w:r>
+        <w:rPr>
+          <w:rFonts w:ascii="Times New Roman" w:hAnsi="Times New Roman" w:cs="Times New Roman"/>
+          <w:b/>
+          <w:bCs/>
+          <w:sz w:val="24"/>
+          <w:szCs w:val="24"/>
+        </w:rPr>
+        <w:t>A Teoria Geral dos Juros, do Emprego e da Moeda</w:t>
+      </w:r>
+      <w:r>
+        <w:rPr>
+          <w:rFonts w:ascii="Times New Roman" w:hAnsi="Times New Roman" w:cs="Times New Roman"/>
+          <w:sz w:val="24"/>
+          <w:szCs w:val="24"/>
+        </w:rPr>
+        <w:t>. São Paulo: abril, 1983.</w:t>
+      </w:r>
+    </w:p>
+    <w:p>
+      <w:pPr>
+        <w:spacing w:line="360" w:lineRule="auto"/>
+        <w:jc w:val="both"/>
+        <w:rPr>
+          <w:rFonts w:ascii="Times New Roman" w:hAnsi="Times New Roman" w:cs="Times New Roman"/>
+          <w:sz w:val="24"/>
+          <w:szCs w:val="24"/>
+        </w:rPr>
+      </w:pPr>
+    </w:p>
+    <w:p>
+      <w:pPr>
+        <w:spacing w:line="360" w:lineRule="auto"/>
+        <w:jc w:val="both"/>
+        <w:rPr>
+          <w:rFonts w:ascii="Times New Roman" w:hAnsi="Times New Roman" w:cs="Times New Roman"/>
+          <w:sz w:val="24"/>
+          <w:szCs w:val="24"/>
+        </w:rPr>
+      </w:pPr>
+    </w:p>
+    <w:p>
+      <w:pPr>
+        <w:spacing w:line="360" w:lineRule="auto"/>
+        <w:jc w:val="both"/>
+        <w:rPr>
+          <w:rFonts w:ascii="Times New Roman" w:hAnsi="Times New Roman" w:cs="Times New Roman"/>
+          <w:sz w:val="24"/>
+          <w:szCs w:val="24"/>
+        </w:rPr>
+      </w:pPr>
     </w:p>
     <w:p>
       <w:pPr>
         <w:pStyle w:val="NormalWeb"/>
-        <w:shd w:val="clear" w:color="auto" w:fill="F3F2ED"/>
-        <w:spacing w:before="0" w:beforeAutospacing="0" w:after="384" w:afterAutospacing="0"/>
+        <w:spacing w:before="0" w:beforeAutospacing="0" w:after="384" w:afterAutospacing="0" w:line="360" w:lineRule="auto"/>
+        <w:jc w:val="both"/>
         <w:textAlignment w:val="baseline"/>
         <w:rPr>
-          <w:rFonts w:ascii="Arial" w:hAnsi="Arial" w:cs="Arial"/>
-          <w:color w:val="4B4F58"/>
           <w:sz w:val="23"/>
           <w:szCs w:val="23"/>
         </w:rPr>
       </w:pPr>
       <w:r>
         <w:rPr>
-          <w:rFonts w:ascii="Arial" w:hAnsi="Arial" w:cs="Arial"/>
-          <w:color w:val="4B4F58"/>
+          <w:rStyle w:val="Forte"/>
+          <w:shd w:val="clear" w:color="auto" w:fill="FFFFFF"/>
+        </w:rPr>
+        <w:lastRenderedPageBreak/>
+        <w:t>AUXILIAR</w:t>
+      </w:r>
+    </w:p>
+    <w:p>
+      <w:pPr>
+        <w:pStyle w:val="NormalWeb"/>
+        <w:spacing w:before="0" w:beforeAutospacing="0" w:after="384" w:afterAutospacing="0" w:line="360" w:lineRule="auto"/>
+        <w:jc w:val="both"/>
+        <w:textAlignment w:val="baseline"/>
+        <w:rPr>
           <w:sz w:val="23"/>
           <w:szCs w:val="23"/>
         </w:rPr>
-        <w:t>B3. </w:t>
-      </w:r>
-      <w:r>
-        <w:rPr>
-          <w:rStyle w:val="Forte"/>
-          <w:rFonts w:ascii="Arial" w:hAnsi="Arial" w:cs="Arial"/>
-          <w:color w:val="4B4F58"/>
+      </w:pPr>
+      <w:r>
+        <w:rPr>
           <w:sz w:val="23"/>
           <w:szCs w:val="23"/>
         </w:rPr>
-        <w:t>Histórico de pessoas físicas</w:t>
-      </w:r>
-      <w:r>
-        <w:rPr>
-          <w:rFonts w:ascii="Arial" w:hAnsi="Arial" w:cs="Arial"/>
-          <w:color w:val="4B4F58"/>
+        <w:t>B3. </w:t>
+      </w:r>
+      <w:r>
+        <w:rPr>
+          <w:rStyle w:val="Forte"/>
           <w:sz w:val="23"/>
           <w:szCs w:val="23"/>
         </w:rPr>
-        <w:t>. Disponível em: &lt;http://www.b3.com.br/pt_br/market-data-e-indices/servicos-de-dados/market-data/consultas/mercado-a-vista/historico-pessoas-fisicas/&gt;. Acesso em: 17 set. 2020.</w:t>
-      </w:r>
-    </w:p>
-    <w:p>
-      <w:pPr>
-        <w:pStyle w:val="NormalWeb"/>
-        <w:shd w:val="clear" w:color="auto" w:fill="F3F2ED"/>
-        <w:spacing w:before="0" w:beforeAutospacing="0" w:after="384" w:afterAutospacing="0"/>
-        <w:textAlignment w:val="baseline"/>
-        <w:rPr>
-          <w:rFonts w:ascii="Arial" w:hAnsi="Arial" w:cs="Arial"/>
-          <w:color w:val="4B4F58"/>
+        <w:t>Histórico de pessoas físicas</w:t>
+      </w:r>
+      <w:r>
+        <w:rPr>
           <w:sz w:val="23"/>
           <w:szCs w:val="23"/>
         </w:rPr>
-      </w:pPr>
-      <w:r>
-        <w:rPr>
-          <w:rFonts w:ascii="Arial" w:hAnsi="Arial" w:cs="Arial"/>
-          <w:color w:val="4B4F58"/>
+        <w:t>. Disponível em: &lt;http://www.b3.com.br/pt_br/market-data-e-indices/servicos-de-dados/market-data/consultas/mercado-a-vista/historico-pessoas-fisicas/&gt;. Acesso em: 17 set. 2020.</w:t>
+      </w:r>
+    </w:p>
+    <w:p>
+      <w:pPr>
+        <w:pStyle w:val="NormalWeb"/>
+        <w:spacing w:before="0" w:beforeAutospacing="0" w:after="384" w:afterAutospacing="0" w:line="360" w:lineRule="auto"/>
+        <w:jc w:val="both"/>
+        <w:textAlignment w:val="baseline"/>
+        <w:rPr>
           <w:sz w:val="23"/>
           <w:szCs w:val="23"/>
         </w:rPr>
-        <w:t>HENTSCHEL, Martin; ALONSO, Omar. </w:t>
-      </w:r>
-      <w:r>
-        <w:rPr>
-          <w:rStyle w:val="Forte"/>
-          <w:rFonts w:ascii="Arial" w:hAnsi="Arial" w:cs="Arial"/>
-          <w:color w:val="4B4F58"/>
+      </w:pPr>
+      <w:r>
+        <w:rPr>
           <w:sz w:val="23"/>
           <w:szCs w:val="23"/>
         </w:rPr>
-        <w:t>Follow the money:</w:t>
-      </w:r>
-      <w:r>
-        <w:rPr>
-          <w:rFonts w:ascii="Arial" w:hAnsi="Arial" w:cs="Arial"/>
-          <w:color w:val="4B4F58"/>
+        <w:t>HENTSCHEL, Martin; ALONSO, Omar. </w:t>
+      </w:r>
+      <w:r>
+        <w:rPr>
+          <w:rStyle w:val="Forte"/>
           <w:sz w:val="23"/>
           <w:szCs w:val="23"/>
         </w:rPr>
-        <w:t> A study of cashtags on twitter. First Monday. Chicago, maio 2014. Disponível em: &lt;https://firstmonday.org/ojs/index.php/fm/article/view/5385/4109&gt;. Acesso em: 17 set. 2020.</w:t>
-      </w:r>
-    </w:p>
-    <w:p>
-      <w:pPr>
-        <w:pStyle w:val="NormalWeb"/>
-        <w:shd w:val="clear" w:color="auto" w:fill="F3F2ED"/>
-        <w:spacing w:before="0" w:beforeAutospacing="0" w:after="384" w:afterAutospacing="0"/>
-        <w:textAlignment w:val="baseline"/>
-        <w:rPr>
-          <w:rFonts w:ascii="Arial" w:hAnsi="Arial" w:cs="Arial"/>
-          <w:color w:val="4B4F58"/>
+        <w:t xml:space="preserve">Follow </w:t>
+      </w:r>
+      <w:proofErr w:type="spellStart"/>
+      <w:r>
+        <w:rPr>
+          <w:rStyle w:val="Forte"/>
           <w:sz w:val="23"/>
           <w:szCs w:val="23"/>
         </w:rPr>
-      </w:pPr>
-      <w:r>
-        <w:rPr>
-          <w:rFonts w:ascii="Arial" w:hAnsi="Arial" w:cs="Arial"/>
-          <w:color w:val="4B4F58"/>
+        <w:t>the</w:t>
+      </w:r>
+      <w:proofErr w:type="spellEnd"/>
+      <w:r>
+        <w:rPr>
+          <w:rStyle w:val="Forte"/>
           <w:sz w:val="23"/>
           <w:szCs w:val="23"/>
         </w:rPr>
-        <w:t>Valor Investe. </w:t>
-      </w:r>
+        <w:t xml:space="preserve"> </w:t>
+      </w:r>
+      <w:proofErr w:type="spellStart"/>
       <w:r>
         <w:rPr>
           <w:rStyle w:val="Forte"/>
-          <w:rFonts w:ascii="Arial" w:hAnsi="Arial" w:cs="Arial"/>
-          <w:color w:val="4B4F58"/>
           <w:sz w:val="23"/>
           <w:szCs w:val="23"/>
         </w:rPr>
-        <w:t>O que os dados da B3 sobre pessoas físicas na bolsa revelam</w:t>
-      </w:r>
-      <w:r>
-        <w:rPr>
-          <w:rFonts w:ascii="Arial" w:hAnsi="Arial" w:cs="Arial"/>
-          <w:color w:val="4B4F58"/>
+        <w:t>money</w:t>
+      </w:r>
+      <w:proofErr w:type="spellEnd"/>
+      <w:r>
+        <w:rPr>
+          <w:rStyle w:val="Forte"/>
           <w:sz w:val="23"/>
           <w:szCs w:val="23"/>
         </w:rPr>
-        <w:t>. Disponível em: &lt;https://valorinveste.globo.com/blogs/fernando-torres/post/2020/05/o-que-os-dados-da-b3-sobre-pessoas-fisicas-na-bolsa-revelam.ghtml&gt;. Acesso em17 set. 2020.Seu Dinheiro. </w:t>
-      </w:r>
-      <w:r>
-        <w:rPr>
-          <w:rStyle w:val="Forte"/>
-          <w:rFonts w:ascii="Arial" w:hAnsi="Arial" w:cs="Arial"/>
-          <w:color w:val="4B4F58"/>
+        <w:t>:</w:t>
+      </w:r>
+      <w:r>
+        <w:rPr>
           <w:sz w:val="23"/>
           <w:szCs w:val="23"/>
         </w:rPr>
-        <w:t>20% dos usuários do Twitter são investidores</w:t>
-      </w:r>
-      <w:r>
-        <w:rPr>
-          <w:rFonts w:ascii="Arial" w:hAnsi="Arial" w:cs="Arial"/>
-          <w:color w:val="4B4F58"/>
+        <w:t xml:space="preserve"> A </w:t>
+      </w:r>
+      <w:proofErr w:type="spellStart"/>
+      <w:r>
+        <w:rPr>
           <w:sz w:val="23"/>
           <w:szCs w:val="23"/>
         </w:rPr>
-        <w:t>. Disponível em: &lt;https://www.seudinheiro.com/2019/investimentos/20-dos-usuarios-do-twitter-sao-investidores-sera-este-o-perfil-do-fintwit/&gt;. Acesso em: 17 set. 2020.</w:t>
-      </w:r>
-    </w:p>
-    <w:p>
-      <w:pPr>
-        <w:pStyle w:val="NormalWeb"/>
-        <w:shd w:val="clear" w:color="auto" w:fill="F3F2ED"/>
-        <w:spacing w:before="0" w:beforeAutospacing="0" w:after="384" w:afterAutospacing="0"/>
-        <w:textAlignment w:val="baseline"/>
-        <w:rPr>
-          <w:rFonts w:ascii="Arial" w:hAnsi="Arial" w:cs="Arial"/>
-          <w:color w:val="4B4F58"/>
+        <w:t>study</w:t>
+      </w:r>
+      <w:proofErr w:type="spellEnd"/>
+      <w:r>
+        <w:rPr>
           <w:sz w:val="23"/>
           <w:szCs w:val="23"/>
         </w:rPr>
-      </w:pPr>
-      <w:r>
-        <w:rPr>
-          <w:rFonts w:ascii="Arial" w:hAnsi="Arial" w:cs="Arial"/>
-          <w:color w:val="4B4F58"/>
+        <w:t xml:space="preserve"> </w:t>
+      </w:r>
+      <w:proofErr w:type="spellStart"/>
+      <w:r>
+        <w:rPr>
           <w:sz w:val="23"/>
           <w:szCs w:val="23"/>
         </w:rPr>
-        <w:t>Valor. </w:t>
-      </w:r>
-      <w:r>
-        <w:rPr>
-          <w:rStyle w:val="Forte"/>
-          <w:rFonts w:ascii="Arial" w:hAnsi="Arial" w:cs="Arial"/>
-          <w:color w:val="4B4F58"/>
+        <w:t>of</w:t>
+      </w:r>
+      <w:proofErr w:type="spellEnd"/>
+      <w:r>
+        <w:rPr>
           <w:sz w:val="23"/>
           <w:szCs w:val="23"/>
         </w:rPr>
+        <w:t xml:space="preserve"> </w:t>
+      </w:r>
+      <w:proofErr w:type="spellStart"/>
+      <w:r>
+        <w:rPr>
+          <w:sz w:val="23"/>
+          <w:szCs w:val="23"/>
+        </w:rPr>
+        <w:t>cashtags</w:t>
+      </w:r>
+      <w:proofErr w:type="spellEnd"/>
+      <w:r>
+        <w:rPr>
+          <w:sz w:val="23"/>
+          <w:szCs w:val="23"/>
+        </w:rPr>
+        <w:t xml:space="preserve"> </w:t>
+      </w:r>
+      <w:proofErr w:type="spellStart"/>
+      <w:r>
+        <w:rPr>
+          <w:sz w:val="23"/>
+          <w:szCs w:val="23"/>
+        </w:rPr>
+        <w:t>on</w:t>
+      </w:r>
+      <w:proofErr w:type="spellEnd"/>
+      <w:r>
+        <w:rPr>
+          <w:sz w:val="23"/>
+          <w:szCs w:val="23"/>
+        </w:rPr>
+        <w:t xml:space="preserve"> </w:t>
+      </w:r>
+      <w:proofErr w:type="spellStart"/>
+      <w:r>
+        <w:rPr>
+          <w:sz w:val="23"/>
+          <w:szCs w:val="23"/>
+        </w:rPr>
+        <w:t>twitter</w:t>
+      </w:r>
+      <w:proofErr w:type="spellEnd"/>
+      <w:r>
+        <w:rPr>
+          <w:sz w:val="23"/>
+          <w:szCs w:val="23"/>
+        </w:rPr>
+        <w:t xml:space="preserve">. </w:t>
+      </w:r>
+      <w:proofErr w:type="spellStart"/>
+      <w:r>
+        <w:rPr>
+          <w:sz w:val="23"/>
+          <w:szCs w:val="23"/>
+        </w:rPr>
+        <w:t>First</w:t>
+      </w:r>
+      <w:proofErr w:type="spellEnd"/>
+      <w:r>
+        <w:rPr>
+          <w:sz w:val="23"/>
+          <w:szCs w:val="23"/>
+        </w:rPr>
+        <w:t xml:space="preserve"> </w:t>
+      </w:r>
+      <w:proofErr w:type="spellStart"/>
+      <w:r>
+        <w:rPr>
+          <w:sz w:val="23"/>
+          <w:szCs w:val="23"/>
+        </w:rPr>
+        <w:t>Monday</w:t>
+      </w:r>
+      <w:proofErr w:type="spellEnd"/>
+      <w:r>
+        <w:rPr>
+          <w:sz w:val="23"/>
+          <w:szCs w:val="23"/>
+        </w:rPr>
+        <w:t>. Chicago, maio 2014. Disponível em: &lt;https://firstmonday.org/ojs/index.php/fm/article/view/5385/4109&gt;. Acesso em: 17 set. 2020.</w:t>
+      </w:r>
+    </w:p>
+    <w:p>
+      <w:pPr>
+        <w:pStyle w:val="NormalWeb"/>
+        <w:spacing w:before="0" w:beforeAutospacing="0" w:after="384" w:afterAutospacing="0" w:line="360" w:lineRule="auto"/>
+        <w:jc w:val="both"/>
+        <w:textAlignment w:val="baseline"/>
+        <w:rPr>
+          <w:sz w:val="23"/>
+          <w:szCs w:val="23"/>
+        </w:rPr>
+      </w:pPr>
+      <w:r>
+        <w:rPr>
+          <w:sz w:val="23"/>
+          <w:szCs w:val="23"/>
+        </w:rPr>
+        <w:t>Valor Investe. </w:t>
+      </w:r>
+      <w:r>
+        <w:rPr>
+          <w:rStyle w:val="Forte"/>
+          <w:sz w:val="23"/>
+          <w:szCs w:val="23"/>
+        </w:rPr>
+        <w:t>O que os dados da B3 sobre pessoas físicas na bolsa revelam</w:t>
+      </w:r>
+      <w:r>
+        <w:rPr>
+          <w:sz w:val="23"/>
+          <w:szCs w:val="23"/>
+        </w:rPr>
+        <w:t>. Disponível em: &lt;https://valorinveste.globo.com/blogs/fernando-torres/post/2020/05/o-que-os-dados-da-b3-sobre-pessoas-fisicas-na-bolsa-revelam.ghtml&gt;. Acesso em17 set. 2020.Seu Dinheiro. </w:t>
+      </w:r>
+      <w:r>
+        <w:rPr>
+          <w:rStyle w:val="Forte"/>
+          <w:sz w:val="23"/>
+          <w:szCs w:val="23"/>
+        </w:rPr>
+        <w:t>20% dos usuários do Twitter são investidores</w:t>
+      </w:r>
+      <w:r>
+        <w:rPr>
+          <w:sz w:val="23"/>
+          <w:szCs w:val="23"/>
+        </w:rPr>
+        <w:t>. Disponível em: &lt;https://www.seudinheiro.com/2019/investimentos/20-dos-usuarios-do-twitter-sao-investidores-sera-este-o-perfil-do-fintwit/&gt;. Acesso em: 17 set. 2020.</w:t>
+      </w:r>
+    </w:p>
+    <w:p>
+      <w:pPr>
+        <w:pStyle w:val="NormalWeb"/>
+        <w:spacing w:before="0" w:beforeAutospacing="0" w:after="384" w:afterAutospacing="0" w:line="360" w:lineRule="auto"/>
+        <w:jc w:val="both"/>
+        <w:textAlignment w:val="baseline"/>
+        <w:rPr>
+          <w:sz w:val="23"/>
+          <w:szCs w:val="23"/>
+        </w:rPr>
+      </w:pPr>
+      <w:r>
+        <w:rPr>
+          <w:sz w:val="23"/>
+          <w:szCs w:val="23"/>
+        </w:rPr>
+        <w:t>Valor. </w:t>
+      </w:r>
+      <w:r>
+        <w:rPr>
+          <w:rStyle w:val="Forte"/>
+          <w:sz w:val="23"/>
+          <w:szCs w:val="23"/>
+        </w:rPr>
         <w:t>Twitter contribui para inflar giro das ações</w:t>
       </w:r>
       <w:r>
         <w:rPr>
-          <w:rFonts w:ascii="Arial" w:hAnsi="Arial" w:cs="Arial"/>
-          <w:color w:val="4B4F58"/>
           <w:sz w:val="23"/>
           <w:szCs w:val="23"/>
         </w:rPr>

</xml_diff>

<commit_message>
atualização justificativa e metodologia
</commit_message>
<xml_diff>
--- a/tcc/projeto_v0.docx
+++ b/tcc/projeto_v0.docx
@@ -1908,23 +1908,7 @@
           <w:sz w:val="24"/>
           <w:szCs w:val="24"/>
         </w:rPr>
-        <w:t xml:space="preserve">, </w:t>
-      </w:r>
-      <w:r>
-        <w:rPr>
-          <w:rFonts w:ascii="Times New Roman" w:hAnsi="Times New Roman" w:cs="Times New Roman"/>
-          <w:sz w:val="24"/>
-          <w:szCs w:val="24"/>
-        </w:rPr>
-        <w:t>utilizando métodos estatísticos de análise de correlação e causalidade</w:t>
-      </w:r>
-      <w:r>
-        <w:rPr>
-          <w:rFonts w:ascii="Times New Roman" w:hAnsi="Times New Roman" w:cs="Times New Roman"/>
-          <w:sz w:val="24"/>
-          <w:szCs w:val="24"/>
-        </w:rPr>
-        <w:t>,</w:t>
+        <w:t>, utilizando métodos estatísticos de análise de correlação e causalidade,</w:t>
       </w:r>
       <w:r>
         <w:rPr>
@@ -5233,17 +5217,6 @@
         </w:rPr>
         <w:t>. Disponível em: &lt;https://valor.globo.com/financas/noticia/2020/08/11/twitter-contribui-para-inflar-giro-das-acoes.ghtml&gt;. Acesso em: 17 set. 2020.</w:t>
       </w:r>
-    </w:p>
-    <w:p>
-      <w:pPr>
-        <w:spacing w:line="360" w:lineRule="auto"/>
-        <w:jc w:val="both"/>
-        <w:rPr>
-          <w:rFonts w:ascii="Times New Roman" w:hAnsi="Times New Roman" w:cs="Times New Roman"/>
-          <w:sz w:val="24"/>
-          <w:szCs w:val="24"/>
-        </w:rPr>
-      </w:pPr>
     </w:p>
     <w:sectPr>
       <w:pgSz w:w="11906" w:h="16838" w:code="9"/>
@@ -6322,7 +6295,6 @@
     <w:name w:val="Normal (Web)"/>
     <w:basedOn w:val="Normal"/>
     <w:uiPriority w:val="99"/>
-    <w:semiHidden/>
     <w:unhideWhenUsed/>
     <w:rsid w:val="00722643"/>
     <w:pPr>

</xml_diff>